<commit_message>
1) finished implementation of repository 2) finished implementation of classloading in the app server 3) finished implementation of Java clients for the repository and the app server 3) renamed project documents
</commit_message>
<xml_diff>
--- a/docs/tech/Grading Ecosystem - Spoj0 Integration.docx
+++ b/docs/tech/Grading Ecosystem - Spoj0 Integration.docx
@@ -14,25 +14,7 @@
         <w:rPr>
           <w:lang w:val="en-US"/>
         </w:rPr>
-        <w:t xml:space="preserve">Grading Ecosystem </w:t>
-      </w:r>
-      <w:r>
-        <w:rPr>
-          <w:lang w:val="en-US"/>
-        </w:rPr>
-        <w:t>–</w:t>
-      </w:r>
-      <w:r>
-        <w:rPr>
-          <w:lang w:val="en-US"/>
-        </w:rPr>
-        <w:t xml:space="preserve"> </w:t>
-      </w:r>
-      <w:r>
-        <w:rPr>
-          <w:lang w:val="en-US"/>
-        </w:rPr>
-        <w:t>Spoj0 Integration</w:t>
+        <w:t>Grading Ecosystem – Spoj0 Integration</w:t>
       </w:r>
     </w:p>
     <w:p>
@@ -86,7 +68,7 @@
                     </pic:cNvPicPr>
                   </pic:nvPicPr>
                   <pic:blipFill>
-                    <a:blip r:embed="rId5">
+                    <a:blip r:embed="rId7">
                       <a:extLst>
                         <a:ext uri="{28A0092B-C50C-407E-A947-70E740481C1C}">
                           <a14:useLocalDpi xmlns:a14="http://schemas.microsoft.com/office/drawing/2010/main" val="0"/>
@@ -202,13 +184,514 @@
           <w:lang w:val="en-US"/>
         </w:rPr>
       </w:pPr>
-      <w:r>
-        <w:rPr>
-          <w:lang w:val="en-US"/>
-        </w:rPr>
-        <w:lastRenderedPageBreak/>
+    </w:p>
+    <w:p>
+      <w:pPr>
+        <w:pStyle w:val="Heading1"/>
+        <w:rPr>
+          <w:lang w:val="en-US"/>
+        </w:rPr>
+      </w:pPr>
+    </w:p>
+    <w:p>
+      <w:pPr>
+        <w:pStyle w:val="Heading1"/>
+        <w:rPr>
+          <w:lang w:val="en-US"/>
+        </w:rPr>
+      </w:pPr>
+    </w:p>
+    <w:p>
+      <w:pPr>
+        <w:pStyle w:val="Heading1"/>
+        <w:rPr>
+          <w:lang w:val="en-US"/>
+        </w:rPr>
+      </w:pPr>
+    </w:p>
+    <w:p>
+      <w:pPr>
+        <w:pStyle w:val="Heading1"/>
+        <w:rPr>
+          <w:lang w:val="en-US"/>
+        </w:rPr>
+      </w:pPr>
+    </w:p>
+    <w:p>
+      <w:pPr>
+        <w:pStyle w:val="Heading1"/>
+        <w:rPr>
+          <w:lang w:val="en-US"/>
+        </w:rPr>
+      </w:pPr>
+    </w:p>
+    <w:p>
+      <w:pPr>
+        <w:pStyle w:val="Heading1"/>
+        <w:rPr>
+          <w:lang w:val="en-US"/>
+        </w:rPr>
+      </w:pPr>
+    </w:p>
+    <w:p>
+      <w:pPr>
+        <w:pStyle w:val="Heading1"/>
+        <w:rPr>
+          <w:lang w:val="en-US"/>
+        </w:rPr>
+      </w:pPr>
+    </w:p>
+    <w:p>
+      <w:pPr>
+        <w:pStyle w:val="Heading1"/>
+        <w:rPr>
+          <w:lang w:val="en-US"/>
+        </w:rPr>
+      </w:pPr>
+    </w:p>
+    <w:p>
+      <w:pPr>
+        <w:pStyle w:val="Heading1"/>
+        <w:rPr>
+          <w:lang w:val="en-US"/>
+        </w:rPr>
+      </w:pPr>
+    </w:p>
+    <w:p>
+      <w:pPr>
+        <w:pStyle w:val="Heading1"/>
+        <w:rPr>
+          <w:lang w:val="en-US"/>
+        </w:rPr>
+      </w:pPr>
+    </w:p>
+    <w:sdt>
+      <w:sdtPr>
+        <w:rPr>
+          <w:rFonts w:asciiTheme="minorHAnsi" w:eastAsiaTheme="minorHAnsi" w:hAnsiTheme="minorHAnsi" w:cstheme="minorBidi"/>
+          <w:b w:val="0"/>
+          <w:bCs w:val="0"/>
+          <w:color w:val="auto"/>
+          <w:sz w:val="22"/>
+          <w:szCs w:val="22"/>
+          <w:lang w:val="bg-BG" w:eastAsia="en-US"/>
+        </w:rPr>
+        <w:id w:val="-1109891375"/>
+        <w:docPartObj>
+          <w:docPartGallery w:val="Table of Contents"/>
+          <w:docPartUnique/>
+        </w:docPartObj>
+      </w:sdtPr>
+      <w:sdtEndPr>
+        <w:rPr>
+          <w:noProof/>
+        </w:rPr>
+      </w:sdtEndPr>
+      <w:sdtContent>
+        <w:p>
+          <w:pPr>
+            <w:pStyle w:val="TOCHeading"/>
+          </w:pPr>
+          <w:r>
+            <w:t>Contents</w:t>
+          </w:r>
+        </w:p>
+        <w:p>
+          <w:pPr>
+            <w:pStyle w:val="TOC1"/>
+            <w:tabs>
+              <w:tab w:val="right" w:leader="dot" w:pos="9062"/>
+            </w:tabs>
+            <w:rPr>
+              <w:noProof/>
+            </w:rPr>
+          </w:pPr>
+          <w:r>
+            <w:fldChar w:fldCharType="begin"/>
+          </w:r>
+          <w:r>
+            <w:instrText xml:space="preserve"> TOC \o "1-3" \h \z \u </w:instrText>
+          </w:r>
+          <w:r>
+            <w:fldChar w:fldCharType="separate"/>
+          </w:r>
+          <w:hyperlink w:anchor="_Toc368060129" w:history="1">
+            <w:r>
+              <w:rPr>
+                <w:rStyle w:val="Hyperlink"/>
+                <w:noProof/>
+                <w:lang w:val="en-US"/>
+              </w:rPr>
+              <w:t>Introduction</w:t>
+            </w:r>
+            <w:r>
+              <w:rPr>
+                <w:noProof/>
+                <w:webHidden/>
+              </w:rPr>
+              <w:tab/>
+            </w:r>
+            <w:r>
+              <w:rPr>
+                <w:noProof/>
+                <w:webHidden/>
+              </w:rPr>
+              <w:fldChar w:fldCharType="begin"/>
+            </w:r>
+            <w:r>
+              <w:rPr>
+                <w:noProof/>
+                <w:webHidden/>
+              </w:rPr>
+              <w:instrText xml:space="preserve"> PAGEREF _Toc368060129 \h </w:instrText>
+            </w:r>
+            <w:r>
+              <w:rPr>
+                <w:noProof/>
+                <w:webHidden/>
+              </w:rPr>
+            </w:r>
+            <w:r>
+              <w:rPr>
+                <w:noProof/>
+                <w:webHidden/>
+              </w:rPr>
+              <w:fldChar w:fldCharType="separate"/>
+            </w:r>
+            <w:r>
+              <w:rPr>
+                <w:noProof/>
+                <w:webHidden/>
+              </w:rPr>
+              <w:t>3</w:t>
+            </w:r>
+            <w:r>
+              <w:rPr>
+                <w:noProof/>
+                <w:webHidden/>
+              </w:rPr>
+              <w:fldChar w:fldCharType="end"/>
+            </w:r>
+          </w:hyperlink>
+        </w:p>
+        <w:p>
+          <w:pPr>
+            <w:pStyle w:val="TOC1"/>
+            <w:tabs>
+              <w:tab w:val="right" w:leader="dot" w:pos="9062"/>
+            </w:tabs>
+            <w:rPr>
+              <w:noProof/>
+            </w:rPr>
+          </w:pPr>
+          <w:hyperlink w:anchor="_Toc368060130" w:history="1">
+            <w:r>
+              <w:rPr>
+                <w:rStyle w:val="Hyperlink"/>
+                <w:noProof/>
+                <w:lang w:val="en-US"/>
+              </w:rPr>
+              <w:t>Spoj0 Design</w:t>
+            </w:r>
+            <w:r>
+              <w:rPr>
+                <w:noProof/>
+                <w:webHidden/>
+              </w:rPr>
+              <w:tab/>
+            </w:r>
+            <w:r>
+              <w:rPr>
+                <w:noProof/>
+                <w:webHidden/>
+              </w:rPr>
+              <w:fldChar w:fldCharType="begin"/>
+            </w:r>
+            <w:r>
+              <w:rPr>
+                <w:noProof/>
+                <w:webHidden/>
+              </w:rPr>
+              <w:instrText xml:space="preserve"> PAGEREF _Toc368060130 \h </w:instrText>
+            </w:r>
+            <w:r>
+              <w:rPr>
+                <w:noProof/>
+                <w:webHidden/>
+              </w:rPr>
+            </w:r>
+            <w:r>
+              <w:rPr>
+                <w:noProof/>
+                <w:webHidden/>
+              </w:rPr>
+              <w:fldChar w:fldCharType="separate"/>
+            </w:r>
+            <w:r>
+              <w:rPr>
+                <w:noProof/>
+                <w:webHidden/>
+              </w:rPr>
+              <w:t>3</w:t>
+            </w:r>
+            <w:r>
+              <w:rPr>
+                <w:noProof/>
+                <w:webHidden/>
+              </w:rPr>
+              <w:fldChar w:fldCharType="end"/>
+            </w:r>
+          </w:hyperlink>
+        </w:p>
+        <w:p>
+          <w:pPr>
+            <w:pStyle w:val="TOC2"/>
+            <w:tabs>
+              <w:tab w:val="right" w:leader="dot" w:pos="9062"/>
+            </w:tabs>
+            <w:rPr>
+              <w:noProof/>
+            </w:rPr>
+          </w:pPr>
+          <w:hyperlink w:anchor="_Toc368060131" w:history="1">
+            <w:r>
+              <w:rPr>
+                <w:rStyle w:val="Hyperlink"/>
+                <w:noProof/>
+                <w:lang w:val="en-US"/>
+              </w:rPr>
+              <w:t>Data Model</w:t>
+            </w:r>
+            <w:r>
+              <w:rPr>
+                <w:noProof/>
+                <w:webHidden/>
+              </w:rPr>
+              <w:tab/>
+            </w:r>
+            <w:r>
+              <w:rPr>
+                <w:noProof/>
+                <w:webHidden/>
+              </w:rPr>
+              <w:fldChar w:fldCharType="begin"/>
+            </w:r>
+            <w:r>
+              <w:rPr>
+                <w:noProof/>
+                <w:webHidden/>
+              </w:rPr>
+              <w:instrText xml:space="preserve"> PAGEREF _Toc368060131 \h </w:instrText>
+            </w:r>
+            <w:r>
+              <w:rPr>
+                <w:noProof/>
+                <w:webHidden/>
+              </w:rPr>
+            </w:r>
+            <w:r>
+              <w:rPr>
+                <w:noProof/>
+                <w:webHidden/>
+              </w:rPr>
+              <w:fldChar w:fldCharType="separate"/>
+            </w:r>
+            <w:r>
+              <w:rPr>
+                <w:noProof/>
+                <w:webHidden/>
+              </w:rPr>
+              <w:t>3</w:t>
+            </w:r>
+            <w:r>
+              <w:rPr>
+                <w:noProof/>
+                <w:webHidden/>
+              </w:rPr>
+              <w:fldChar w:fldCharType="end"/>
+            </w:r>
+          </w:hyperlink>
+        </w:p>
+        <w:p>
+          <w:pPr>
+            <w:pStyle w:val="TOC2"/>
+            <w:tabs>
+              <w:tab w:val="right" w:leader="dot" w:pos="9062"/>
+            </w:tabs>
+            <w:rPr>
+              <w:noProof/>
+            </w:rPr>
+          </w:pPr>
+          <w:hyperlink w:anchor="_Toc368060132" w:history="1">
+            <w:r>
+              <w:rPr>
+                <w:rStyle w:val="Hyperlink"/>
+                <w:noProof/>
+                <w:lang w:val="en-US"/>
+              </w:rPr>
+              <w:t>High Level Design</w:t>
+            </w:r>
+            <w:r>
+              <w:rPr>
+                <w:noProof/>
+                <w:webHidden/>
+              </w:rPr>
+              <w:tab/>
+            </w:r>
+            <w:r>
+              <w:rPr>
+                <w:noProof/>
+                <w:webHidden/>
+              </w:rPr>
+              <w:fldChar w:fldCharType="begin"/>
+            </w:r>
+            <w:r>
+              <w:rPr>
+                <w:noProof/>
+                <w:webHidden/>
+              </w:rPr>
+              <w:instrText xml:space="preserve"> PAGEREF _Toc368060132 \h </w:instrText>
+            </w:r>
+            <w:r>
+              <w:rPr>
+                <w:noProof/>
+                <w:webHidden/>
+              </w:rPr>
+            </w:r>
+            <w:r>
+              <w:rPr>
+                <w:noProof/>
+                <w:webHidden/>
+              </w:rPr>
+              <w:fldChar w:fldCharType="separate"/>
+            </w:r>
+            <w:r>
+              <w:rPr>
+                <w:noProof/>
+                <w:webHidden/>
+              </w:rPr>
+              <w:t>3</w:t>
+            </w:r>
+            <w:r>
+              <w:rPr>
+                <w:noProof/>
+                <w:webHidden/>
+              </w:rPr>
+              <w:fldChar w:fldCharType="end"/>
+            </w:r>
+          </w:hyperlink>
+        </w:p>
+        <w:p>
+          <w:pPr>
+            <w:pStyle w:val="TOC1"/>
+            <w:tabs>
+              <w:tab w:val="right" w:leader="dot" w:pos="9062"/>
+            </w:tabs>
+            <w:rPr>
+              <w:noProof/>
+            </w:rPr>
+          </w:pPr>
+          <w:hyperlink w:anchor="_Toc368060133" w:history="1">
+            <w:r>
+              <w:rPr>
+                <w:rStyle w:val="Hyperlink"/>
+                <w:noProof/>
+                <w:lang w:val="en-US"/>
+              </w:rPr>
+              <w:t>Extensions</w:t>
+            </w:r>
+            <w:r>
+              <w:rPr>
+                <w:noProof/>
+                <w:webHidden/>
+              </w:rPr>
+              <w:tab/>
+            </w:r>
+            <w:r>
+              <w:rPr>
+                <w:noProof/>
+                <w:webHidden/>
+              </w:rPr>
+              <w:fldChar w:fldCharType="begin"/>
+            </w:r>
+            <w:r>
+              <w:rPr>
+                <w:noProof/>
+                <w:webHidden/>
+              </w:rPr>
+              <w:instrText xml:space="preserve"> PAGEREF _Toc368060133 \h </w:instrText>
+            </w:r>
+            <w:r>
+              <w:rPr>
+                <w:noProof/>
+                <w:webHidden/>
+              </w:rPr>
+            </w:r>
+            <w:r>
+              <w:rPr>
+                <w:noProof/>
+                <w:webHidden/>
+              </w:rPr>
+              <w:fldChar w:fldCharType="separate"/>
+            </w:r>
+            <w:r>
+              <w:rPr>
+                <w:noProof/>
+                <w:webHidden/>
+              </w:rPr>
+              <w:t>3</w:t>
+            </w:r>
+            <w:r>
+              <w:rPr>
+                <w:noProof/>
+                <w:webHidden/>
+              </w:rPr>
+              <w:fldChar w:fldCharType="end"/>
+            </w:r>
+          </w:hyperlink>
+        </w:p>
+        <w:p>
+          <w:r>
+            <w:rPr>
+              <w:b/>
+              <w:bCs/>
+              <w:noProof/>
+            </w:rPr>
+            <w:fldChar w:fldCharType="end"/>
+          </w:r>
+        </w:p>
+      </w:sdtContent>
+    </w:sdt>
+    <w:bookmarkStart w:id="0" w:name="_Toc368060129" w:displacedByCustomXml="prev"/>
+    <w:p>
+      <w:pPr>
+        <w:pStyle w:val="Heading1"/>
+        <w:rPr>
+          <w:lang w:val="en-US"/>
+        </w:rPr>
+      </w:pPr>
+    </w:p>
+    <w:p>
+      <w:pPr>
+        <w:pStyle w:val="Heading1"/>
+        <w:rPr>
+          <w:lang w:val="en-US"/>
+        </w:rPr>
+      </w:pPr>
+      <w:r>
+        <w:rPr>
+          <w:lang w:val="en-US"/>
+        </w:rPr>
         <w:t>Introduction</w:t>
       </w:r>
+      <w:bookmarkEnd w:id="0"/>
+    </w:p>
+    <w:p>
+      <w:pPr>
+        <w:rPr>
+          <w:lang w:val="en-US"/>
+        </w:rPr>
+      </w:pPr>
     </w:p>
     <w:p>
       <w:pPr>
@@ -287,6 +770,7 @@
           <w:lang w:val="en-US"/>
         </w:rPr>
       </w:pPr>
+      <w:bookmarkStart w:id="1" w:name="_Toc368060130"/>
       <w:r>
         <w:rPr>
           <w:lang w:val="en-US"/>
@@ -299,13 +783,7 @@
         </w:rPr>
         <w:t>Design</w:t>
       </w:r>
-    </w:p>
-    <w:p>
-      <w:pPr>
-        <w:rPr>
-          <w:lang w:val="en-US"/>
-        </w:rPr>
-      </w:pPr>
+      <w:bookmarkEnd w:id="1"/>
     </w:p>
     <w:p>
       <w:pPr>
@@ -314,12 +792,22 @@
           <w:lang w:val="en-US"/>
         </w:rPr>
       </w:pPr>
+      <w:bookmarkStart w:id="2" w:name="_Toc368060131"/>
+    </w:p>
+    <w:p>
+      <w:pPr>
+        <w:pStyle w:val="Heading2"/>
+        <w:rPr>
+          <w:lang w:val="en-US"/>
+        </w:rPr>
+      </w:pPr>
       <w:r>
         <w:rPr>
           <w:lang w:val="en-US"/>
         </w:rPr>
         <w:t>Data Model</w:t>
       </w:r>
+      <w:bookmarkEnd w:id="2"/>
     </w:p>
     <w:p>
       <w:pPr>
@@ -792,17 +1280,51 @@
     </w:p>
     <w:p>
       <w:pPr>
+        <w:rPr>
+          <w:lang w:val="en-US"/>
+        </w:rPr>
+      </w:pPr>
+      <w:r>
+        <w:rPr>
+          <w:lang w:val="en-US"/>
+        </w:rPr>
+        <w:t>However the actual problems are imported inside a MySQL database – the above structure is used only to store sets on the file system</w:t>
+      </w:r>
+      <w:r>
+        <w:rPr>
+          <w:lang w:val="en-US"/>
+        </w:rPr>
+        <w:t xml:space="preserve"> along the associated test cases</w:t>
+      </w:r>
+      <w:r>
+        <w:rPr>
+          <w:lang w:val="en-US"/>
+        </w:rPr>
+        <w:t>.</w:t>
+      </w:r>
+    </w:p>
+    <w:p>
+      <w:pPr>
         <w:pStyle w:val="Heading2"/>
         <w:rPr>
           <w:lang w:val="en-US"/>
         </w:rPr>
       </w:pPr>
+      <w:bookmarkStart w:id="3" w:name="_Toc368060132"/>
       <w:r>
         <w:rPr>
           <w:lang w:val="en-US"/>
         </w:rPr>
         <w:t>High Level Design</w:t>
       </w:r>
+      <w:bookmarkEnd w:id="3"/>
+    </w:p>
+    <w:p>
+      <w:pPr>
+        <w:rPr>
+          <w:lang w:val="en-US"/>
+        </w:rPr>
+      </w:pPr>
     </w:p>
     <w:p>
       <w:pPr>
@@ -816,724 +1338,1267 @@
         </w:rPr>
         <w:t xml:space="preserve">The overall design of the system is pretty simplistic. </w:t>
       </w:r>
-    </w:p>
-    <w:p>
-      <w:pPr>
-        <w:autoSpaceDE w:val="0"/>
-        <w:autoSpaceDN w:val="0"/>
-        <w:adjustRightInd w:val="0"/>
-        <w:spacing w:after="0" w:line="240" w:lineRule="auto"/>
-        <w:rPr>
-          <w:rFonts w:ascii="Consolas" w:hAnsi="Consolas" w:cs="Consolas"/>
-          <w:sz w:val="20"/>
-          <w:szCs w:val="20"/>
-        </w:rPr>
-      </w:pPr>
-      <w:r>
-        <w:rPr>
-          <w:rFonts w:ascii="Consolas" w:hAnsi="Consolas" w:cs="Consolas"/>
-          <w:sz w:val="20"/>
-          <w:szCs w:val="20"/>
-        </w:rPr>
-        <w:t xml:space="preserve">=== </w:t>
-      </w:r>
-      <w:r>
-        <w:rPr>
-          <w:rFonts w:ascii="Consolas" w:hAnsi="Consolas" w:cs="Consolas"/>
-          <w:color w:val="000000"/>
-          <w:sz w:val="20"/>
-          <w:szCs w:val="20"/>
-          <w:u w:val="single"/>
-        </w:rPr>
-        <w:t>spoj</w:t>
-      </w:r>
-      <w:r>
-        <w:rPr>
-          <w:rFonts w:ascii="Consolas" w:hAnsi="Consolas" w:cs="Consolas"/>
-          <w:sz w:val="20"/>
-          <w:szCs w:val="20"/>
-        </w:rPr>
-        <w:t>-</w:t>
-      </w:r>
-      <w:r>
-        <w:rPr>
-          <w:rFonts w:ascii="Consolas" w:hAnsi="Consolas" w:cs="Consolas"/>
-          <w:color w:val="000000"/>
-          <w:sz w:val="20"/>
-          <w:szCs w:val="20"/>
-          <w:u w:val="single"/>
-        </w:rPr>
-        <w:t>deamon</w:t>
-      </w:r>
-      <w:r>
-        <w:rPr>
-          <w:rFonts w:ascii="Consolas" w:hAnsi="Consolas" w:cs="Consolas"/>
-          <w:sz w:val="20"/>
-          <w:szCs w:val="20"/>
-        </w:rPr>
-        <w:t xml:space="preserve"> ===</w:t>
-      </w:r>
-    </w:p>
-    <w:p>
-      <w:pPr>
-        <w:autoSpaceDE w:val="0"/>
-        <w:autoSpaceDN w:val="0"/>
-        <w:adjustRightInd w:val="0"/>
-        <w:spacing w:after="0" w:line="240" w:lineRule="auto"/>
-        <w:rPr>
-          <w:rFonts w:ascii="Consolas" w:hAnsi="Consolas" w:cs="Consolas"/>
-          <w:sz w:val="20"/>
-          <w:szCs w:val="20"/>
-        </w:rPr>
-      </w:pPr>
-    </w:p>
-    <w:p>
-      <w:pPr>
-        <w:autoSpaceDE w:val="0"/>
-        <w:autoSpaceDN w:val="0"/>
-        <w:adjustRightInd w:val="0"/>
-        <w:spacing w:after="0" w:line="240" w:lineRule="auto"/>
-        <w:rPr>
-          <w:rFonts w:ascii="Consolas" w:hAnsi="Consolas" w:cs="Consolas"/>
-          <w:sz w:val="20"/>
-          <w:szCs w:val="20"/>
-        </w:rPr>
-      </w:pPr>
-      <w:r>
-        <w:rPr>
-          <w:rFonts w:ascii="Consolas" w:hAnsi="Consolas" w:cs="Consolas"/>
-          <w:sz w:val="20"/>
-          <w:szCs w:val="20"/>
-        </w:rPr>
-        <w:t xml:space="preserve">* Running as a </w:t>
-      </w:r>
-      <w:r>
-        <w:rPr>
-          <w:rFonts w:ascii="Consolas" w:hAnsi="Consolas" w:cs="Consolas"/>
-          <w:color w:val="000000"/>
-          <w:sz w:val="20"/>
-          <w:szCs w:val="20"/>
-          <w:u w:val="single"/>
-        </w:rPr>
-        <w:t>deamon</w:t>
-      </w:r>
-      <w:r>
-        <w:rPr>
-          <w:rFonts w:ascii="Consolas" w:hAnsi="Consolas" w:cs="Consolas"/>
-          <w:sz w:val="20"/>
-          <w:szCs w:val="20"/>
+      <w:r>
+        <w:rPr>
+          <w:lang w:val="en-US"/>
+        </w:rPr>
+        <w:t xml:space="preserve">The entire user interface is several Perl files in the </w:t>
+      </w:r>
+      <w:r>
+        <w:rPr>
+          <w:b/>
+          <w:lang w:val="en-US"/>
+        </w:rPr>
+        <w:t>web</w:t>
+      </w:r>
+      <w:r>
+        <w:rPr>
+          <w:lang w:val="en-US"/>
+        </w:rPr>
+        <w:t xml:space="preserve"> folder of the project</w:t>
+      </w:r>
+      <w:r>
+        <w:rPr>
+          <w:lang w:val="en-US"/>
+        </w:rPr>
+        <w:t xml:space="preserve">. </w:t>
+      </w:r>
+      <w:r>
+        <w:rPr>
+          <w:lang w:val="en-US"/>
+        </w:rPr>
+        <w:t>During installation an alias (/spoj0) is added to the apache web server to point to the directory.</w:t>
+      </w:r>
+      <w:r>
+        <w:rPr>
+          <w:lang w:val="en-US"/>
+        </w:rPr>
+        <w:t xml:space="preserve"> The following diagram illustrates the high-level architecture of spoj0:</w:t>
+      </w:r>
+    </w:p>
+    <w:p>
+      <w:pPr>
+        <w:rPr>
+          <w:lang w:val="en-US"/>
+        </w:rPr>
+      </w:pPr>
+      <w:r>
+        <w:object w:dxaOrig="8842" w:dyaOrig="5852">
+          <v:shapetype id="_x0000_t75" coordsize="21600,21600" o:spt="75" o:preferrelative="t" path="m@4@5l@4@11@9@11@9@5xe" filled="f" stroked="f">
+            <v:stroke joinstyle="miter"/>
+            <v:formulas>
+              <v:f eqn="if lineDrawn pixelLineWidth 0"/>
+              <v:f eqn="sum @0 1 0"/>
+              <v:f eqn="sum 0 0 @1"/>
+              <v:f eqn="prod @2 1 2"/>
+              <v:f eqn="prod @3 21600 pixelWidth"/>
+              <v:f eqn="prod @3 21600 pixelHeight"/>
+              <v:f eqn="sum @0 0 1"/>
+              <v:f eqn="prod @6 1 2"/>
+              <v:f eqn="prod @7 21600 pixelWidth"/>
+              <v:f eqn="sum @8 21600 0"/>
+              <v:f eqn="prod @7 21600 pixelHeight"/>
+              <v:f eqn="sum @10 21600 0"/>
+            </v:formulas>
+            <v:path o:extrusionok="f" gradientshapeok="t" o:connecttype="rect"/>
+            <o:lock v:ext="edit" aspectratio="t"/>
+          </v:shapetype>
+          <v:shape id="_x0000_i1025" type="#_x0000_t75" style="width:441.75pt;height:292.5pt" o:ole="">
+            <v:imagedata r:id="rId8" o:title=""/>
+          </v:shape>
+          <o:OLEObject Type="Embed" ProgID="Visio.Drawing.11" ShapeID="_x0000_i1025" DrawAspect="Content" ObjectID="_1442953837" r:id="rId9"/>
+        </w:object>
+      </w:r>
+    </w:p>
+    <w:p>
+      <w:pPr>
+        <w:rPr>
+          <w:lang w:val="en-US"/>
+        </w:rPr>
+      </w:pPr>
+      <w:r>
+        <w:rPr>
+          <w:lang w:val="en-US"/>
+        </w:rPr>
+        <w:t xml:space="preserve">The files from the </w:t>
+      </w:r>
+      <w:r>
+        <w:rPr>
+          <w:b/>
+          <w:lang w:val="en-US"/>
+        </w:rPr>
+        <w:t>/home/spoj0/web/</w:t>
+      </w:r>
+      <w:r>
+        <w:rPr>
+          <w:lang w:val="en-US"/>
+        </w:rPr>
+        <w:t xml:space="preserve"> directory are referenced by Apache Web server. Once a solution to a problem (run) is submitted then it is inserted in MySQL with a status of </w:t>
+      </w:r>
+      <w:r>
+        <w:rPr>
+          <w:b/>
+          <w:lang w:val="en-US"/>
+        </w:rPr>
+        <w:t>‘waiting’</w:t>
+      </w:r>
+      <w:r>
+        <w:rPr>
+          <w:lang w:val="en-US"/>
         </w:rPr>
         <w:t>.</w:t>
       </w:r>
-    </w:p>
-    <w:p>
-      <w:pPr>
-        <w:autoSpaceDE w:val="0"/>
-        <w:autoSpaceDN w:val="0"/>
-        <w:adjustRightInd w:val="0"/>
-        <w:spacing w:after="0" w:line="240" w:lineRule="auto"/>
-        <w:rPr>
-          <w:rFonts w:ascii="Consolas" w:hAnsi="Consolas" w:cs="Consolas"/>
-          <w:sz w:val="20"/>
-          <w:szCs w:val="20"/>
-        </w:rPr>
-      </w:pPr>
-      <w:r>
-        <w:rPr>
-          <w:rFonts w:ascii="Consolas" w:hAnsi="Consolas" w:cs="Consolas"/>
-          <w:sz w:val="20"/>
-          <w:szCs w:val="20"/>
-        </w:rPr>
-        <w:t xml:space="preserve">* Checks for </w:t>
-      </w:r>
-      <w:r>
-        <w:rPr>
-          <w:rFonts w:ascii="Consolas" w:hAnsi="Consolas" w:cs="Consolas"/>
-          <w:color w:val="000000"/>
-          <w:sz w:val="20"/>
-          <w:szCs w:val="20"/>
-          <w:u w:val="single"/>
-        </w:rPr>
-        <w:t>unjudged</w:t>
-      </w:r>
-      <w:r>
-        <w:rPr>
-          <w:rFonts w:ascii="Consolas" w:hAnsi="Consolas" w:cs="Consolas"/>
-          <w:sz w:val="20"/>
-          <w:szCs w:val="20"/>
-        </w:rPr>
-        <w:t xml:space="preserve"> runs.</w:t>
-      </w:r>
-    </w:p>
-    <w:p>
-      <w:pPr>
-        <w:autoSpaceDE w:val="0"/>
-        <w:autoSpaceDN w:val="0"/>
-        <w:adjustRightInd w:val="0"/>
-        <w:spacing w:after="0" w:line="240" w:lineRule="auto"/>
-        <w:rPr>
-          <w:rFonts w:ascii="Consolas" w:hAnsi="Consolas" w:cs="Consolas"/>
-          <w:sz w:val="20"/>
-          <w:szCs w:val="20"/>
-        </w:rPr>
-      </w:pPr>
-      <w:r>
-        <w:rPr>
-          <w:rFonts w:ascii="Consolas" w:hAnsi="Consolas" w:cs="Consolas"/>
-          <w:sz w:val="20"/>
-          <w:szCs w:val="20"/>
-        </w:rPr>
-        <w:t>** Find a run, mark as judging.</w:t>
-      </w:r>
-    </w:p>
-    <w:p>
-      <w:pPr>
-        <w:autoSpaceDE w:val="0"/>
-        <w:autoSpaceDN w:val="0"/>
-        <w:adjustRightInd w:val="0"/>
-        <w:spacing w:after="0" w:line="240" w:lineRule="auto"/>
-        <w:rPr>
-          <w:rFonts w:ascii="Consolas" w:hAnsi="Consolas" w:cs="Consolas"/>
-          <w:sz w:val="20"/>
-          <w:szCs w:val="20"/>
-        </w:rPr>
-      </w:pPr>
-      <w:r>
-        <w:rPr>
-          <w:rFonts w:ascii="Consolas" w:hAnsi="Consolas" w:cs="Consolas"/>
-          <w:sz w:val="20"/>
-          <w:szCs w:val="20"/>
-        </w:rPr>
-        <w:t>** Test it, write the result.</w:t>
-      </w:r>
-    </w:p>
-    <w:p>
-      <w:pPr>
-        <w:autoSpaceDE w:val="0"/>
-        <w:autoSpaceDN w:val="0"/>
-        <w:adjustRightInd w:val="0"/>
-        <w:spacing w:after="0" w:line="240" w:lineRule="auto"/>
-        <w:rPr>
-          <w:rFonts w:ascii="Consolas" w:hAnsi="Consolas" w:cs="Consolas"/>
-          <w:sz w:val="20"/>
-          <w:szCs w:val="20"/>
-        </w:rPr>
-      </w:pPr>
-      <w:r>
-        <w:rPr>
-          <w:rFonts w:ascii="Consolas" w:hAnsi="Consolas" w:cs="Consolas"/>
-          <w:sz w:val="20"/>
-          <w:szCs w:val="20"/>
-        </w:rPr>
-        <w:t>* logs many things in a big log file</w:t>
-      </w:r>
-    </w:p>
-    <w:p>
-      <w:pPr>
-        <w:autoSpaceDE w:val="0"/>
-        <w:autoSpaceDN w:val="0"/>
-        <w:adjustRightInd w:val="0"/>
-        <w:spacing w:after="0" w:line="240" w:lineRule="auto"/>
-        <w:rPr>
-          <w:rFonts w:ascii="Consolas" w:hAnsi="Consolas" w:cs="Consolas"/>
-          <w:sz w:val="20"/>
-          <w:szCs w:val="20"/>
-        </w:rPr>
-      </w:pPr>
-    </w:p>
-    <w:p>
-      <w:pPr>
-        <w:autoSpaceDE w:val="0"/>
-        <w:autoSpaceDN w:val="0"/>
-        <w:adjustRightInd w:val="0"/>
-        <w:spacing w:after="0" w:line="240" w:lineRule="auto"/>
-        <w:rPr>
-          <w:rFonts w:ascii="Consolas" w:hAnsi="Consolas" w:cs="Consolas"/>
-          <w:sz w:val="20"/>
-          <w:szCs w:val="20"/>
-        </w:rPr>
-      </w:pPr>
-      <w:r>
-        <w:rPr>
-          <w:rFonts w:ascii="Consolas" w:hAnsi="Consolas" w:cs="Consolas"/>
-          <w:sz w:val="20"/>
-          <w:szCs w:val="20"/>
-        </w:rPr>
-        <w:t xml:space="preserve">=== </w:t>
-      </w:r>
-      <w:r>
-        <w:rPr>
-          <w:rFonts w:ascii="Consolas" w:hAnsi="Consolas" w:cs="Consolas"/>
-          <w:color w:val="000000"/>
-          <w:sz w:val="20"/>
-          <w:szCs w:val="20"/>
-          <w:u w:val="single"/>
-        </w:rPr>
-        <w:t>spoj</w:t>
-      </w:r>
-      <w:r>
-        <w:rPr>
-          <w:rFonts w:ascii="Consolas" w:hAnsi="Consolas" w:cs="Consolas"/>
-          <w:sz w:val="20"/>
-          <w:szCs w:val="20"/>
-        </w:rPr>
-        <w:t>-grade ===</w:t>
-      </w:r>
-    </w:p>
-    <w:p>
-      <w:pPr>
-        <w:autoSpaceDE w:val="0"/>
-        <w:autoSpaceDN w:val="0"/>
-        <w:adjustRightInd w:val="0"/>
-        <w:spacing w:after="0" w:line="240" w:lineRule="auto"/>
-        <w:rPr>
-          <w:rFonts w:ascii="Consolas" w:hAnsi="Consolas" w:cs="Consolas"/>
-          <w:sz w:val="20"/>
-          <w:szCs w:val="20"/>
-        </w:rPr>
-      </w:pPr>
-    </w:p>
-    <w:p>
-      <w:pPr>
-        <w:autoSpaceDE w:val="0"/>
-        <w:autoSpaceDN w:val="0"/>
-        <w:adjustRightInd w:val="0"/>
-        <w:spacing w:after="0" w:line="240" w:lineRule="auto"/>
-        <w:rPr>
-          <w:rFonts w:ascii="Consolas" w:hAnsi="Consolas" w:cs="Consolas"/>
-          <w:sz w:val="20"/>
-          <w:szCs w:val="20"/>
-        </w:rPr>
-      </w:pPr>
-      <w:r>
-        <w:rPr>
-          <w:rFonts w:ascii="Consolas" w:hAnsi="Consolas" w:cs="Consolas"/>
-          <w:sz w:val="20"/>
-          <w:szCs w:val="20"/>
-        </w:rPr>
-        <w:t xml:space="preserve">* invoked as: </w:t>
-      </w:r>
-      <w:r>
-        <w:rPr>
-          <w:rFonts w:ascii="Consolas" w:hAnsi="Consolas" w:cs="Consolas"/>
-          <w:color w:val="000000"/>
-          <w:sz w:val="20"/>
-          <w:szCs w:val="20"/>
-          <w:u w:val="single"/>
-        </w:rPr>
-        <w:t>spoj</w:t>
-      </w:r>
-      <w:r>
-        <w:rPr>
-          <w:rFonts w:ascii="Consolas" w:hAnsi="Consolas" w:cs="Consolas"/>
-          <w:sz w:val="20"/>
-          <w:szCs w:val="20"/>
-        </w:rPr>
-        <w:t xml:space="preserve">-grade &lt;source-name&gt; </w:t>
-      </w:r>
-      <w:r>
-        <w:rPr>
-          <w:rFonts w:ascii="Consolas" w:hAnsi="Consolas" w:cs="Consolas"/>
-          <w:color w:val="000000"/>
-          <w:sz w:val="20"/>
-          <w:szCs w:val="20"/>
-          <w:u w:val="single"/>
-        </w:rPr>
-        <w:t>&lt;lang&gt;</w:t>
-      </w:r>
-      <w:r>
-        <w:rPr>
-          <w:rFonts w:ascii="Consolas" w:hAnsi="Consolas" w:cs="Consolas"/>
-          <w:sz w:val="20"/>
-          <w:szCs w:val="20"/>
-        </w:rPr>
-        <w:t xml:space="preserve"> &lt;time-limit&gt; &lt;input&gt; &lt;answer&gt;</w:t>
-      </w:r>
-    </w:p>
-    <w:p>
-      <w:pPr>
-        <w:autoSpaceDE w:val="0"/>
-        <w:autoSpaceDN w:val="0"/>
-        <w:adjustRightInd w:val="0"/>
-        <w:spacing w:after="0" w:line="240" w:lineRule="auto"/>
-        <w:rPr>
-          <w:rFonts w:ascii="Consolas" w:hAnsi="Consolas" w:cs="Consolas"/>
-          <w:sz w:val="20"/>
-          <w:szCs w:val="20"/>
-        </w:rPr>
-      </w:pPr>
-      <w:r>
-        <w:rPr>
-          <w:rFonts w:ascii="Consolas" w:hAnsi="Consolas" w:cs="Consolas"/>
-          <w:sz w:val="20"/>
-          <w:szCs w:val="20"/>
-        </w:rPr>
-        <w:t xml:space="preserve">* </w:t>
-      </w:r>
-      <w:r>
-        <w:rPr>
-          <w:rFonts w:ascii="Consolas" w:hAnsi="Consolas" w:cs="Consolas"/>
-          <w:color w:val="000000"/>
-          <w:sz w:val="20"/>
-          <w:szCs w:val="20"/>
-          <w:u w:val="single"/>
-        </w:rPr>
-        <w:t>stdout</w:t>
-      </w:r>
-      <w:r>
-        <w:rPr>
-          <w:rFonts w:ascii="Consolas" w:hAnsi="Consolas" w:cs="Consolas"/>
-          <w:sz w:val="20"/>
-          <w:szCs w:val="20"/>
-        </w:rPr>
-        <w:t xml:space="preserve"> contains the status (</w:t>
-      </w:r>
-      <w:r>
-        <w:rPr>
-          <w:rFonts w:ascii="Consolas" w:hAnsi="Consolas" w:cs="Consolas"/>
-          <w:color w:val="000000"/>
-          <w:sz w:val="20"/>
-          <w:szCs w:val="20"/>
-          <w:u w:val="single"/>
-        </w:rPr>
-        <w:t>ok</w:t>
-      </w:r>
-      <w:r>
-        <w:rPr>
-          <w:rFonts w:ascii="Consolas" w:hAnsi="Consolas" w:cs="Consolas"/>
-          <w:sz w:val="20"/>
-          <w:szCs w:val="20"/>
+      <w:r>
+        <w:rPr>
+          <w:lang w:val="en-US"/>
+        </w:rPr>
+        <w:t xml:space="preserve"> </w:t>
+      </w:r>
+      <w:r>
+        <w:rPr>
+          <w:lang w:val="en-US"/>
+        </w:rPr>
+        <w:t xml:space="preserve">The </w:t>
+      </w:r>
+      <w:r>
+        <w:rPr>
+          <w:b/>
+          <w:lang w:val="en-US"/>
+        </w:rPr>
+        <w:t>spoj0-daemon.pl</w:t>
+      </w:r>
+      <w:r>
+        <w:rPr>
+          <w:lang w:val="en-US"/>
+        </w:rPr>
+        <w:t xml:space="preserve"> script</w:t>
+      </w:r>
+      <w:r>
+        <w:rPr>
+          <w:lang w:val="en-US"/>
+        </w:rPr>
+        <w:t xml:space="preserve"> is started as a UNIX daemon process (using the </w:t>
+      </w:r>
+      <w:r>
+        <w:rPr>
+          <w:b/>
+          <w:lang w:val="en-US"/>
+        </w:rPr>
+        <w:t>start-stop-daemon</w:t>
+      </w:r>
+      <w:r>
+        <w:rPr>
+          <w:lang w:val="en-US"/>
+        </w:rPr>
+        <w:t xml:space="preserve"> </w:t>
+      </w:r>
+      <w:r>
+        <w:rPr>
+          <w:lang w:val="en-US"/>
+        </w:rPr>
+        <w:t>utility</w:t>
+      </w:r>
+      <w:r>
+        <w:rPr>
+          <w:lang w:val="en-US"/>
+        </w:rPr>
+        <w:t>)</w:t>
+      </w:r>
+      <w:r>
+        <w:rPr>
+          <w:lang w:val="en-US"/>
+        </w:rPr>
+        <w:t xml:space="preserve">. </w:t>
+      </w:r>
+      <w:r>
+        <w:rPr>
+          <w:lang w:val="en-US"/>
+        </w:rPr>
+        <w:t>It regularly polls the databases for submissions with a status of ‘</w:t>
+      </w:r>
+      <w:r>
+        <w:rPr>
+          <w:b/>
+          <w:lang w:val="en-US"/>
+        </w:rPr>
+        <w:t>waiting’</w:t>
+      </w:r>
+      <w:r>
+        <w:rPr>
+          <w:lang w:val="en-US"/>
+        </w:rPr>
+        <w:t xml:space="preserve"> </w:t>
+      </w:r>
+      <w:r>
+        <w:rPr>
+          <w:lang w:val="en-US"/>
+        </w:rPr>
+        <w:t xml:space="preserve">, marks it as </w:t>
+      </w:r>
+      <w:r>
+        <w:rPr>
+          <w:b/>
+          <w:lang w:val="en-US"/>
+        </w:rPr>
+        <w:t>‘judging’</w:t>
+      </w:r>
+      <w:r>
+        <w:rPr>
+          <w:lang w:val="en-US"/>
+        </w:rPr>
+        <w:t xml:space="preserve"> </w:t>
+      </w:r>
+      <w:r>
+        <w:rPr>
+          <w:lang w:val="en-US"/>
+        </w:rPr>
+        <w:t xml:space="preserve">and executes the </w:t>
+      </w:r>
+      <w:r>
+        <w:rPr>
+          <w:b/>
+          <w:lang w:val="en-US"/>
+        </w:rPr>
+        <w:t xml:space="preserve">spoj0-grade.pl </w:t>
+      </w:r>
+      <w:r>
+        <w:rPr>
+          <w:lang w:val="en-US"/>
+        </w:rPr>
+        <w:t>script to perform the actual grading of the submission.</w:t>
+      </w:r>
+      <w:r>
+        <w:rPr>
+          <w:lang w:val="en-US"/>
+        </w:rPr>
+        <w:t xml:space="preserve"> At then</w:t>
+      </w:r>
+      <w:r>
+        <w:rPr>
+          <w:lang w:val="en-US"/>
+        </w:rPr>
+        <w:t xml:space="preserve"> </w:t>
+      </w:r>
+      <w:r>
+        <w:rPr>
+          <w:lang w:val="en-US"/>
+        </w:rPr>
+        <w:t>it writes the result of the run and logs additional information to the spoj0 log</w:t>
+      </w:r>
+      <w:r>
+        <w:rPr>
+          <w:lang w:val="en-US"/>
+        </w:rPr>
+        <w:t>s (</w:t>
+      </w:r>
+      <w:r>
+        <w:rPr>
+          <w:b/>
+          <w:lang w:val="en-US"/>
+        </w:rPr>
+        <w:t>/home/spoj0run/</w:t>
+      </w:r>
+      <w:r>
+        <w:rPr>
+          <w:b/>
+          <w:lang w:val="en-US"/>
+        </w:rPr>
+        <w:t>grade</w:t>
+      </w:r>
+      <w:r>
+        <w:rPr>
+          <w:b/>
+          <w:lang w:val="en-US"/>
+        </w:rPr>
+        <w:t>.log</w:t>
+      </w:r>
+      <w:r>
+        <w:rPr>
+          <w:lang w:val="en-US"/>
+        </w:rPr>
+        <w:t xml:space="preserve">; </w:t>
+      </w:r>
+      <w:r>
+        <w:rPr>
+          <w:b/>
+          <w:lang w:val="en-US"/>
+        </w:rPr>
+        <w:t>/home/spoj0run/</w:t>
+      </w:r>
+      <w:r>
+        <w:rPr>
+          <w:b/>
+          <w:lang w:val="en-US"/>
+        </w:rPr>
+        <w:t>grade</w:t>
+      </w:r>
+      <w:r>
+        <w:rPr>
+          <w:b/>
+          <w:lang w:val="en-US"/>
+        </w:rPr>
+        <w:t>.err</w:t>
+      </w:r>
+      <w:r>
+        <w:rPr>
+          <w:lang w:val="en-US"/>
+        </w:rPr>
+        <w:t>)</w:t>
+      </w:r>
+      <w:r>
+        <w:rPr>
+          <w:lang w:val="en-US"/>
+        </w:rPr>
+        <w:t xml:space="preserve">. </w:t>
+      </w:r>
+      <w:r>
+        <w:rPr>
+          <w:lang w:val="en-US"/>
+        </w:rPr>
+        <w:t>The standard output stream from</w:t>
+      </w:r>
+      <w:r>
+        <w:rPr>
+          <w:b/>
+          <w:lang w:val="en-US"/>
+        </w:rPr>
+        <w:t xml:space="preserve"> spoj0-grade.pl</w:t>
+      </w:r>
+      <w:r>
+        <w:rPr>
+          <w:lang w:val="en-US"/>
+        </w:rPr>
+        <w:t xml:space="preserve"> is the submission result and the standard error stream contains any errors. </w:t>
+      </w:r>
+      <w:r>
+        <w:rPr>
+          <w:lang w:val="en-US"/>
+        </w:rPr>
+        <w:t xml:space="preserve">The </w:t>
+      </w:r>
+      <w:r>
+        <w:rPr>
+          <w:b/>
+          <w:lang w:val="en-US"/>
+        </w:rPr>
+        <w:t>spoj0-control.pl</w:t>
+      </w:r>
+      <w:r>
+        <w:rPr>
+          <w:lang w:val="en-US"/>
+        </w:rPr>
+        <w:t xml:space="preserve"> script is used to perfo</w:t>
+      </w:r>
+      <w:r>
+        <w:rPr>
+          <w:lang w:val="en-US"/>
+        </w:rPr>
+        <w:t xml:space="preserve">rm </w:t>
+      </w:r>
+      <w:r>
+        <w:rPr>
+          <w:lang w:val="en-US"/>
+        </w:rPr>
+        <w:t>the following:</w:t>
+      </w:r>
+    </w:p>
+    <w:p>
+      <w:pPr>
+        <w:pStyle w:val="ListParagraph"/>
+        <w:numPr>
+          <w:ilvl w:val="0"/>
+          <w:numId w:val="1"/>
+        </w:numPr>
+        <w:spacing w:after="0"/>
+      </w:pPr>
+      <w:r>
+        <w:t xml:space="preserve">start </w:t>
+      </w:r>
+      <w:r>
+        <w:rPr>
+          <w:lang w:val="en-US"/>
+        </w:rPr>
+        <w:t xml:space="preserve">- </w:t>
+      </w:r>
+      <w:r>
+        <w:t xml:space="preserve">starts the </w:t>
+      </w:r>
+      <w:r>
+        <w:rPr>
+          <w:lang w:val="en-US"/>
+        </w:rPr>
+        <w:t xml:space="preserve">spoj0 </w:t>
+      </w:r>
+      <w:r>
+        <w:t>deamon (needs root)</w:t>
+      </w:r>
+    </w:p>
+    <w:p>
+      <w:pPr>
+        <w:pStyle w:val="ListParagraph"/>
+        <w:numPr>
+          <w:ilvl w:val="0"/>
+          <w:numId w:val="1"/>
+        </w:numPr>
+        <w:spacing w:after="0"/>
+      </w:pPr>
+      <w:r>
+        <w:t>start-here</w:t>
+      </w:r>
+      <w:r>
+        <w:rPr>
+          <w:lang w:val="en-US"/>
+        </w:rPr>
+        <w:t xml:space="preserve"> - </w:t>
+      </w:r>
+      <w:r>
+        <w:t>starts the spoj0-daemon here (not as a daemon)</w:t>
+      </w:r>
+    </w:p>
+    <w:p>
+      <w:pPr>
+        <w:pStyle w:val="ListParagraph"/>
+        <w:numPr>
+          <w:ilvl w:val="0"/>
+          <w:numId w:val="1"/>
+        </w:numPr>
+        <w:spacing w:after="0"/>
+      </w:pPr>
+      <w:r>
+        <w:t xml:space="preserve">stop </w:t>
+      </w:r>
+      <w:r>
+        <w:rPr>
+          <w:lang w:val="en-US"/>
+        </w:rPr>
+        <w:t xml:space="preserve">- </w:t>
+      </w:r>
+      <w:r>
+        <w:t xml:space="preserve">stops the </w:t>
+      </w:r>
+      <w:r>
+        <w:rPr>
+          <w:lang w:val="en-US"/>
+        </w:rPr>
+        <w:t xml:space="preserve">spoj0 </w:t>
+      </w:r>
+      <w:r>
+        <w:t>deamon (needs root)</w:t>
+      </w:r>
+    </w:p>
+    <w:p>
+      <w:pPr>
+        <w:pStyle w:val="ListParagraph"/>
+        <w:numPr>
+          <w:ilvl w:val="0"/>
+          <w:numId w:val="1"/>
+        </w:numPr>
+        <w:spacing w:after="0"/>
+      </w:pPr>
+      <w:r>
+        <w:t xml:space="preserve">kill </w:t>
+      </w:r>
+      <w:r>
+        <w:rPr>
+          <w:lang w:val="en-US"/>
+        </w:rPr>
+        <w:t xml:space="preserve">- </w:t>
+      </w:r>
+      <w:r>
+        <w:t xml:space="preserve">kills the deamon if it has blocked by some reason... </w:t>
+      </w:r>
+      <w:r>
+        <w:rPr>
+          <w:lang w:val="en-US"/>
+        </w:rPr>
+        <w:t xml:space="preserve"> </w:t>
+      </w:r>
+      <w:r>
+        <w:t>use with care (needs root)</w:t>
+      </w:r>
+    </w:p>
+    <w:p>
+      <w:pPr>
+        <w:pStyle w:val="ListParagraph"/>
+        <w:numPr>
+          <w:ilvl w:val="0"/>
+          <w:numId w:val="1"/>
+        </w:numPr>
+        <w:spacing w:after="0"/>
+      </w:pPr>
+      <w:r>
+        <w:t xml:space="preserve">rejudge-problem &lt;problem_id&gt; </w:t>
+      </w:r>
+      <w:r>
+        <w:rPr>
+          <w:lang w:val="en-US"/>
+        </w:rPr>
+        <w:t xml:space="preserve">- </w:t>
+      </w:r>
+      <w:r>
+        <w:t>marks all submits on the given problem for redjudge except</w:t>
+      </w:r>
+      <w:r>
+        <w:rPr>
+          <w:lang w:val="en-US"/>
+        </w:rPr>
+        <w:tab/>
+      </w:r>
+      <w:r>
+        <w:t>the accepted ones</w:t>
+      </w:r>
+    </w:p>
+    <w:p>
+      <w:pPr>
+        <w:pStyle w:val="ListParagraph"/>
+        <w:numPr>
+          <w:ilvl w:val="0"/>
+          <w:numId w:val="1"/>
+        </w:numPr>
+        <w:spacing w:after="0"/>
+      </w:pPr>
+      <w:r>
+        <w:t>rejudge-problem-all &lt;problem_id&gt;</w:t>
+      </w:r>
+      <w:r>
+        <w:rPr>
+          <w:lang w:val="en-US"/>
+        </w:rPr>
+        <w:t xml:space="preserve"> - </w:t>
+      </w:r>
+      <w:r>
+        <w:t xml:space="preserve">marks all submits on the given problem for redjudge </w:t>
+      </w:r>
+    </w:p>
+    <w:p>
+      <w:pPr>
+        <w:spacing w:after="0"/>
+        <w:ind w:left="708" w:firstLine="708"/>
+      </w:pPr>
+      <w:r>
+        <w:t>including the accepted ones</w:t>
+      </w:r>
+    </w:p>
+    <w:p>
+      <w:pPr>
+        <w:pStyle w:val="ListParagraph"/>
+        <w:numPr>
+          <w:ilvl w:val="0"/>
+          <w:numId w:val="1"/>
+        </w:numPr>
+        <w:spacing w:after="0"/>
+      </w:pPr>
+      <w:r>
+        <w:t xml:space="preserve">rejudge-run &lt;run_id&gt; </w:t>
+      </w:r>
+      <w:r>
+        <w:rPr>
+          <w:lang w:val="en-US"/>
+        </w:rPr>
+        <w:t xml:space="preserve">- </w:t>
+      </w:r>
+      <w:r>
+        <w:t>marks the given run for redjudge</w:t>
+      </w:r>
+    </w:p>
+    <w:p>
+      <w:pPr>
+        <w:pStyle w:val="ListParagraph"/>
+        <w:numPr>
+          <w:ilvl w:val="0"/>
+          <w:numId w:val="1"/>
+        </w:numPr>
+        <w:spacing w:after="0"/>
+      </w:pPr>
+      <w:r>
+        <w:t>sync-news &lt;set_code&gt;</w:t>
+      </w:r>
+      <w:r>
+        <w:rPr>
+          <w:lang w:val="en-US"/>
+        </w:rPr>
+        <w:t xml:space="preserve"> - </w:t>
+      </w:r>
+      <w:r>
+        <w:rPr>
+          <w:lang w:val="en-US"/>
+        </w:rPr>
+        <w:t>s</w:t>
+      </w:r>
+      <w:r>
+        <w:t>ynchronizes the news, by ad</w:t>
+      </w:r>
+      <w:r>
+        <w:t>ding all new news form the 'news'</w:t>
+      </w:r>
+      <w:r>
+        <w:rPr>
+          <w:lang w:val="en-US"/>
+        </w:rPr>
+        <w:tab/>
+      </w:r>
+      <w:r>
+        <w:t xml:space="preserve"> directory to</w:t>
+      </w:r>
+      <w:r>
+        <w:t xml:space="preserve"> the database</w:t>
+      </w:r>
+    </w:p>
+    <w:p>
+      <w:pPr>
+        <w:pStyle w:val="ListParagraph"/>
+        <w:numPr>
+          <w:ilvl w:val="0"/>
+          <w:numId w:val="1"/>
+        </w:numPr>
+        <w:spacing w:after="0"/>
+      </w:pPr>
+      <w:r>
+        <w:t>import-set &lt;set_code&gt;</w:t>
+      </w:r>
+      <w:r>
+        <w:rPr>
+          <w:lang w:val="en-US"/>
+        </w:rPr>
+        <w:t xml:space="preserve"> - </w:t>
+      </w:r>
+      <w:r>
+        <w:t>Imports given set into the system. Note that the set should already</w:t>
+      </w:r>
+      <w:r>
+        <w:rPr>
+          <w:lang w:val="en-US"/>
+        </w:rPr>
+        <w:tab/>
+      </w:r>
+      <w:r>
+        <w:t xml:space="preserve"> be in the</w:t>
+      </w:r>
+      <w:r>
+        <w:rPr>
+          <w:lang w:val="en-US"/>
+        </w:rPr>
+        <w:t xml:space="preserve"> </w:t>
+      </w:r>
+      <w:r>
+        <w:t>'sets' directory</w:t>
+      </w:r>
+    </w:p>
+    <w:p>
+      <w:pPr>
+        <w:pStyle w:val="ListParagraph"/>
+        <w:numPr>
+          <w:ilvl w:val="0"/>
+          <w:numId w:val="1"/>
+        </w:numPr>
+        <w:spacing w:after="0"/>
+      </w:pPr>
+      <w:r>
+        <w:t>sync-set &lt;set_code&gt;</w:t>
+      </w:r>
+      <w:r>
+        <w:rPr>
+          <w:lang w:val="en-US"/>
+        </w:rPr>
+        <w:t xml:space="preserve"> - </w:t>
+      </w:r>
+      <w:r>
+        <w:t>Imports given set or updates its information if already present. Note</w:t>
+      </w:r>
+      <w:r>
+        <w:rPr>
+          <w:lang w:val="en-US"/>
+        </w:rPr>
+        <w:t xml:space="preserve"> </w:t>
+      </w:r>
+      <w:r>
+        <w:rPr>
+          <w:lang w:val="en-US"/>
+        </w:rPr>
+        <w:tab/>
+      </w:r>
+      <w:r>
+        <w:t xml:space="preserve"> that the set should alr</w:t>
+      </w:r>
+      <w:r>
+        <w:t>eady be in the 'sets' directory</w:t>
+      </w:r>
+    </w:p>
+    <w:p>
+      <w:pPr>
+        <w:spacing w:after="0"/>
+        <w:ind w:firstLine="705"/>
+      </w:pPr>
+    </w:p>
+    <w:p>
+      <w:pPr>
+        <w:pStyle w:val="ListParagraph"/>
+        <w:numPr>
+          <w:ilvl w:val="0"/>
+          <w:numId w:val="1"/>
+        </w:numPr>
+        <w:spacing w:after="0"/>
+      </w:pPr>
+      <w:r>
+        <w:t>submit &lt;problem_id&gt; &lt;user_id&gt; &lt;source_file&gt; &lt;language&gt; [&lt;about&gt;]</w:t>
+      </w:r>
+      <w:r>
+        <w:rPr>
+          <w:lang w:val="en-US"/>
+        </w:rPr>
+        <w:t xml:space="preserve"> - s</w:t>
+      </w:r>
+      <w:r>
+        <w:t>ubmits given solution</w:t>
+      </w:r>
+    </w:p>
+    <w:p>
+      <w:pPr>
+        <w:pStyle w:val="Heading1"/>
+        <w:rPr>
+          <w:lang w:val="en-US"/>
+        </w:rPr>
+      </w:pPr>
+      <w:bookmarkStart w:id="4" w:name="_Toc368060133"/>
+      <w:r>
+        <w:rPr>
+          <w:lang w:val="en-US"/>
+        </w:rPr>
+        <w:t>Extensions</w:t>
+      </w:r>
+      <w:bookmarkEnd w:id="4"/>
+    </w:p>
+    <w:p>
+      <w:pPr>
+        <w:rPr>
+          <w:lang w:val="en-US"/>
+        </w:rPr>
+      </w:pPr>
+    </w:p>
+    <w:p>
+      <w:pPr>
+        <w:rPr>
+          <w:lang w:val="en-US"/>
+        </w:rPr>
+      </w:pPr>
+      <w:r>
+        <w:rPr>
+          <w:lang w:val="en-US"/>
+        </w:rPr>
+        <w:t xml:space="preserve">In order to be able to integrate the </w:t>
+      </w:r>
+      <w:r>
+        <w:rPr>
+          <w:lang w:val="en-US"/>
+        </w:rPr>
+        <w:t xml:space="preserve">grading ecosystem with spoj0 we have to provide external interfaces for dealing with the various features. </w:t>
+      </w:r>
+      <w:r>
+        <w:rPr>
+          <w:lang w:val="en-US"/>
+        </w:rPr>
+        <w:t xml:space="preserve">Since we may treat the different items in spoj0 as resources we will provide an overview of the RESTful web services that will extend the features of </w:t>
+      </w:r>
+      <w:r>
+        <w:rPr>
+          <w:lang w:val="en-US"/>
+        </w:rPr>
+        <w:t>spoj0.</w:t>
+      </w:r>
+      <w:r>
+        <w:rPr>
+          <w:lang w:val="en-US"/>
+        </w:rPr>
+        <w:t xml:space="preserve"> There are number of frameworks that can be used to implement RESTful web services including </w:t>
+      </w:r>
+      <w:r>
+        <w:rPr>
+          <w:lang w:val="en-US"/>
+        </w:rPr>
+        <w:t>Mojolicious</w:t>
+      </w:r>
+      <w:r>
+        <w:rPr>
+          <w:lang w:val="en-US"/>
+        </w:rPr>
+        <w:t xml:space="preserve"> [1]</w:t>
+      </w:r>
+      <w:r>
+        <w:rPr>
+          <w:lang w:val="en-US"/>
         </w:rPr>
         <w:t xml:space="preserve">, </w:t>
       </w:r>
       <w:r>
         <w:rPr>
-          <w:rFonts w:ascii="Consolas" w:hAnsi="Consolas" w:cs="Consolas"/>
-          <w:color w:val="000000"/>
-          <w:sz w:val="20"/>
-          <w:szCs w:val="20"/>
-          <w:u w:val="single"/>
-        </w:rPr>
-        <w:t>wa</w:t>
-      </w:r>
-      <w:r>
-        <w:rPr>
-          <w:rFonts w:ascii="Consolas" w:hAnsi="Consolas" w:cs="Consolas"/>
-          <w:sz w:val="20"/>
-          <w:szCs w:val="20"/>
-        </w:rPr>
-        <w:t xml:space="preserve">, </w:t>
-      </w:r>
-      <w:r>
-        <w:rPr>
-          <w:rFonts w:ascii="Consolas" w:hAnsi="Consolas" w:cs="Consolas"/>
-          <w:color w:val="000000"/>
-          <w:sz w:val="20"/>
-          <w:szCs w:val="20"/>
-          <w:u w:val="single"/>
-        </w:rPr>
-        <w:t>ce</w:t>
-      </w:r>
-      <w:r>
-        <w:rPr>
-          <w:rFonts w:ascii="Consolas" w:hAnsi="Consolas" w:cs="Consolas"/>
-          <w:sz w:val="20"/>
-          <w:szCs w:val="20"/>
-        </w:rPr>
-        <w:t>, ...)</w:t>
-      </w:r>
-    </w:p>
-    <w:p>
-      <w:pPr>
-        <w:autoSpaceDE w:val="0"/>
-        <w:autoSpaceDN w:val="0"/>
-        <w:adjustRightInd w:val="0"/>
-        <w:spacing w:after="0" w:line="240" w:lineRule="auto"/>
-        <w:rPr>
-          <w:rFonts w:ascii="Consolas" w:hAnsi="Consolas" w:cs="Consolas"/>
-          <w:sz w:val="20"/>
-          <w:szCs w:val="20"/>
-        </w:rPr>
-      </w:pPr>
-      <w:r>
-        <w:rPr>
-          <w:rFonts w:ascii="Consolas" w:hAnsi="Consolas" w:cs="Consolas"/>
-          <w:sz w:val="20"/>
-          <w:szCs w:val="20"/>
-        </w:rPr>
-        <w:t xml:space="preserve">* </w:t>
-      </w:r>
-      <w:r>
-        <w:rPr>
-          <w:rFonts w:ascii="Consolas" w:hAnsi="Consolas" w:cs="Consolas"/>
-          <w:color w:val="000000"/>
-          <w:sz w:val="20"/>
-          <w:szCs w:val="20"/>
-          <w:u w:val="single"/>
-        </w:rPr>
-        <w:t>stderr</w:t>
-      </w:r>
-      <w:r>
-        <w:rPr>
-          <w:rFonts w:ascii="Consolas" w:hAnsi="Consolas" w:cs="Consolas"/>
-          <w:sz w:val="20"/>
-          <w:szCs w:val="20"/>
-        </w:rPr>
-        <w:t xml:space="preserve"> (or other log) contains </w:t>
-      </w:r>
-    </w:p>
-    <w:p>
-      <w:pPr>
-        <w:autoSpaceDE w:val="0"/>
-        <w:autoSpaceDN w:val="0"/>
-        <w:adjustRightInd w:val="0"/>
-        <w:spacing w:after="0" w:line="240" w:lineRule="auto"/>
-        <w:rPr>
-          <w:rFonts w:ascii="Consolas" w:hAnsi="Consolas" w:cs="Consolas"/>
-          <w:sz w:val="20"/>
-          <w:szCs w:val="20"/>
-        </w:rPr>
-      </w:pPr>
-    </w:p>
-    <w:p>
-      <w:pPr>
-        <w:autoSpaceDE w:val="0"/>
-        <w:autoSpaceDN w:val="0"/>
-        <w:adjustRightInd w:val="0"/>
-        <w:spacing w:after="0" w:line="240" w:lineRule="auto"/>
-        <w:rPr>
-          <w:rFonts w:ascii="Consolas" w:hAnsi="Consolas" w:cs="Consolas"/>
-          <w:sz w:val="20"/>
-          <w:szCs w:val="20"/>
-        </w:rPr>
-      </w:pPr>
-      <w:r>
-        <w:rPr>
-          <w:rFonts w:ascii="Consolas" w:hAnsi="Consolas" w:cs="Consolas"/>
-          <w:sz w:val="20"/>
-          <w:szCs w:val="20"/>
-        </w:rPr>
-        <w:t>=== Tools ===</w:t>
-      </w:r>
-    </w:p>
-    <w:p>
-      <w:pPr>
-        <w:autoSpaceDE w:val="0"/>
-        <w:autoSpaceDN w:val="0"/>
-        <w:adjustRightInd w:val="0"/>
-        <w:spacing w:after="0" w:line="240" w:lineRule="auto"/>
-        <w:rPr>
-          <w:rFonts w:ascii="Consolas" w:hAnsi="Consolas" w:cs="Consolas"/>
-          <w:sz w:val="20"/>
-          <w:szCs w:val="20"/>
-        </w:rPr>
-      </w:pPr>
-    </w:p>
-    <w:p>
-      <w:pPr>
-        <w:autoSpaceDE w:val="0"/>
-        <w:autoSpaceDN w:val="0"/>
-        <w:adjustRightInd w:val="0"/>
-        <w:spacing w:after="0" w:line="240" w:lineRule="auto"/>
-        <w:rPr>
-          <w:rFonts w:ascii="Consolas" w:hAnsi="Consolas" w:cs="Consolas"/>
-          <w:sz w:val="20"/>
-          <w:szCs w:val="20"/>
-        </w:rPr>
-      </w:pPr>
-      <w:r>
-        <w:rPr>
-          <w:rFonts w:ascii="Consolas" w:hAnsi="Consolas" w:cs="Consolas"/>
-          <w:sz w:val="20"/>
-          <w:szCs w:val="20"/>
-        </w:rPr>
-        <w:t xml:space="preserve">* </w:t>
-      </w:r>
-      <w:r>
-        <w:rPr>
-          <w:rFonts w:ascii="Consolas" w:hAnsi="Consolas" w:cs="Consolas"/>
-          <w:color w:val="000000"/>
-          <w:sz w:val="20"/>
-          <w:szCs w:val="20"/>
-          <w:u w:val="single"/>
-        </w:rPr>
-        <w:t>spoj</w:t>
-      </w:r>
-      <w:r>
-        <w:rPr>
-          <w:rFonts w:ascii="Consolas" w:hAnsi="Consolas" w:cs="Consolas"/>
-          <w:sz w:val="20"/>
-          <w:szCs w:val="20"/>
-        </w:rPr>
-        <w:t xml:space="preserve">-import -- to </w:t>
-      </w:r>
-      <w:r>
-        <w:rPr>
-          <w:rFonts w:ascii="Consolas" w:hAnsi="Consolas" w:cs="Consolas"/>
-          <w:color w:val="000000"/>
-          <w:sz w:val="20"/>
-          <w:szCs w:val="20"/>
-          <w:u w:val="single"/>
-        </w:rPr>
-        <w:t>automaticaly</w:t>
-      </w:r>
-      <w:r>
-        <w:rPr>
-          <w:rFonts w:ascii="Consolas" w:hAnsi="Consolas" w:cs="Consolas"/>
-          <w:sz w:val="20"/>
-          <w:szCs w:val="20"/>
-        </w:rPr>
-        <w:t xml:space="preserve"> import </w:t>
-      </w:r>
-    </w:p>
-    <w:p>
-      <w:pPr>
-        <w:autoSpaceDE w:val="0"/>
-        <w:autoSpaceDN w:val="0"/>
-        <w:adjustRightInd w:val="0"/>
-        <w:spacing w:after="0" w:line="240" w:lineRule="auto"/>
-        <w:rPr>
-          <w:rFonts w:ascii="Consolas" w:hAnsi="Consolas" w:cs="Consolas"/>
-          <w:sz w:val="20"/>
-          <w:szCs w:val="20"/>
-        </w:rPr>
-      </w:pPr>
-      <w:r>
-        <w:rPr>
-          <w:rFonts w:ascii="Consolas" w:hAnsi="Consolas" w:cs="Consolas"/>
-          <w:sz w:val="20"/>
-          <w:szCs w:val="20"/>
-        </w:rPr>
-        <w:t xml:space="preserve">* </w:t>
-      </w:r>
-      <w:r>
-        <w:rPr>
-          <w:rFonts w:ascii="Consolas" w:hAnsi="Consolas" w:cs="Consolas"/>
-          <w:color w:val="000000"/>
-          <w:sz w:val="20"/>
-          <w:szCs w:val="20"/>
-          <w:u w:val="single"/>
-        </w:rPr>
-        <w:t>spoj</w:t>
-      </w:r>
-      <w:r>
-        <w:rPr>
-          <w:rFonts w:ascii="Consolas" w:hAnsi="Consolas" w:cs="Consolas"/>
-          <w:sz w:val="20"/>
-          <w:szCs w:val="20"/>
-        </w:rPr>
-        <w:t>-</w:t>
-      </w:r>
-      <w:r>
-        <w:rPr>
-          <w:rFonts w:ascii="Consolas" w:hAnsi="Consolas" w:cs="Consolas"/>
-          <w:color w:val="000000"/>
-          <w:sz w:val="20"/>
-          <w:szCs w:val="20"/>
-          <w:u w:val="single"/>
-        </w:rPr>
-        <w:t>rejudge</w:t>
-      </w:r>
-      <w:r>
-        <w:rPr>
-          <w:rFonts w:ascii="Consolas" w:hAnsi="Consolas" w:cs="Consolas"/>
-          <w:sz w:val="20"/>
-          <w:szCs w:val="20"/>
-        </w:rPr>
-        <w:t xml:space="preserve"> -- to </w:t>
-      </w:r>
-      <w:r>
-        <w:rPr>
-          <w:rFonts w:ascii="Consolas" w:hAnsi="Consolas" w:cs="Consolas"/>
-          <w:color w:val="000000"/>
-          <w:sz w:val="20"/>
-          <w:szCs w:val="20"/>
-          <w:u w:val="single"/>
-        </w:rPr>
-        <w:t>redjudge</w:t>
-      </w:r>
-      <w:r>
-        <w:rPr>
-          <w:rFonts w:ascii="Consolas" w:hAnsi="Consolas" w:cs="Consolas"/>
-          <w:sz w:val="20"/>
-          <w:szCs w:val="20"/>
-        </w:rPr>
-        <w:t xml:space="preserve"> a run, or many runs</w:t>
-      </w:r>
-    </w:p>
-    <w:p>
-      <w:pPr>
-        <w:autoSpaceDE w:val="0"/>
-        <w:autoSpaceDN w:val="0"/>
-        <w:adjustRightInd w:val="0"/>
-        <w:spacing w:after="0" w:line="240" w:lineRule="auto"/>
-        <w:rPr>
-          <w:rFonts w:ascii="Consolas" w:hAnsi="Consolas" w:cs="Consolas"/>
-          <w:sz w:val="20"/>
-          <w:szCs w:val="20"/>
-          <w:lang w:val="en-US"/>
-        </w:rPr>
-      </w:pPr>
-      <w:r>
-        <w:rPr>
-          <w:rFonts w:ascii="Consolas" w:hAnsi="Consolas" w:cs="Consolas"/>
-          <w:sz w:val="20"/>
-          <w:szCs w:val="20"/>
-        </w:rPr>
-        <w:t xml:space="preserve">* </w:t>
-      </w:r>
-      <w:r>
-        <w:rPr>
-          <w:rFonts w:ascii="Consolas" w:hAnsi="Consolas" w:cs="Consolas"/>
-          <w:color w:val="000000"/>
-          <w:sz w:val="20"/>
-          <w:szCs w:val="20"/>
-          <w:u w:val="single"/>
-        </w:rPr>
-        <w:t>spoj</w:t>
-      </w:r>
-      <w:r>
-        <w:rPr>
-          <w:rFonts w:ascii="Consolas" w:hAnsi="Consolas" w:cs="Consolas"/>
-          <w:sz w:val="20"/>
-          <w:szCs w:val="20"/>
-        </w:rPr>
-        <w:t xml:space="preserve">-submit -- to </w:t>
-      </w:r>
-      <w:r>
-        <w:rPr>
-          <w:rFonts w:ascii="Consolas" w:hAnsi="Consolas" w:cs="Consolas"/>
-          <w:color w:val="000000"/>
-          <w:sz w:val="20"/>
-          <w:szCs w:val="20"/>
-          <w:u w:val="single"/>
-        </w:rPr>
-        <w:t>maual</w:t>
-      </w:r>
-      <w:r>
-        <w:rPr>
-          <w:rFonts w:ascii="Consolas" w:hAnsi="Consolas" w:cs="Consolas"/>
-          <w:sz w:val="20"/>
-          <w:szCs w:val="20"/>
-        </w:rPr>
-        <w:t xml:space="preserve"> submit a solution</w:t>
-      </w:r>
-    </w:p>
-    <w:p>
-      <w:pPr>
-        <w:autoSpaceDE w:val="0"/>
-        <w:autoSpaceDN w:val="0"/>
-        <w:adjustRightInd w:val="0"/>
-        <w:spacing w:after="0" w:line="240" w:lineRule="auto"/>
-        <w:rPr>
-          <w:rFonts w:ascii="Consolas" w:hAnsi="Consolas" w:cs="Consolas"/>
-          <w:sz w:val="20"/>
-          <w:szCs w:val="20"/>
-          <w:lang w:val="en-US"/>
-        </w:rPr>
-      </w:pPr>
-      <w:bookmarkStart w:id="0" w:name="_GoBack"/>
-      <w:bookmarkEnd w:id="0"/>
+          <w:lang w:val="en-US"/>
+        </w:rPr>
+        <w:t>Catalyst</w:t>
+      </w:r>
+      <w:r>
+        <w:rPr>
+          <w:lang w:val="en-US"/>
+        </w:rPr>
+        <w:t xml:space="preserve"> [2]</w:t>
+      </w:r>
+      <w:r>
+        <w:rPr>
+          <w:lang w:val="en-US"/>
+        </w:rPr>
+        <w:t>, Dancer</w:t>
+      </w:r>
+      <w:r>
+        <w:rPr>
+          <w:lang w:val="en-US"/>
+        </w:rPr>
+        <w:t xml:space="preserve"> </w:t>
+      </w:r>
+      <w:r>
+        <w:rPr>
+          <w:lang w:val="en-US"/>
+        </w:rPr>
+        <w:t>[3],</w:t>
+      </w:r>
+      <w:r>
+        <w:rPr>
+          <w:lang w:val="en-US"/>
+        </w:rPr>
+        <w:t xml:space="preserve"> Dancer2[4]</w:t>
+      </w:r>
+      <w:r>
+        <w:rPr>
+          <w:lang w:val="en-US"/>
+        </w:rPr>
+        <w:t>,</w:t>
+      </w:r>
+      <w:r>
+        <w:rPr>
+          <w:lang w:val="en-US"/>
+        </w:rPr>
+        <w:t xml:space="preserve"> CGI::Application [5] and Jifty [6</w:t>
+      </w:r>
+      <w:r>
+        <w:rPr>
+          <w:lang w:val="en-US"/>
+        </w:rPr>
+        <w:t>].</w:t>
+      </w:r>
+      <w:r>
+        <w:rPr>
+          <w:lang w:val="en-US"/>
+        </w:rPr>
+        <w:t xml:space="preserve"> We can also directly use Perl to provide the RESTful web services but for the purpose of clarity, simplicity and maintainability we will be using Dancer.</w:t>
+      </w:r>
+      <w:r>
+        <w:rPr>
+          <w:lang w:val="en-US"/>
+        </w:rPr>
+        <w:t xml:space="preserve"> </w:t>
+      </w:r>
+      <w:r>
+        <w:rPr>
+          <w:lang w:val="en-US"/>
+        </w:rPr>
+        <w:t>In short the extensions are as follows:</w:t>
+      </w:r>
+    </w:p>
+    <w:p>
+      <w:pPr>
+        <w:pStyle w:val="ListParagraph"/>
+        <w:numPr>
+          <w:ilvl w:val="0"/>
+          <w:numId w:val="2"/>
+        </w:numPr>
+        <w:rPr>
+          <w:lang w:val="en-US"/>
+        </w:rPr>
+      </w:pPr>
+      <w:r>
+        <w:rPr>
+          <w:lang w:val="en-US"/>
+        </w:rPr>
+        <w:t>T</w:t>
+      </w:r>
+      <w:r>
+        <w:rPr>
+          <w:lang w:val="en-US"/>
+        </w:rPr>
+        <w:t xml:space="preserve">he </w:t>
+      </w:r>
+      <w:r>
+        <w:rPr>
+          <w:b/>
+          <w:lang w:val="en-US"/>
+        </w:rPr>
+        <w:t>users</w:t>
+      </w:r>
+      <w:r>
+        <w:rPr>
+          <w:lang w:val="en-US"/>
+        </w:rPr>
+        <w:t xml:space="preserve"> table in the spoj0 database is </w:t>
+      </w:r>
+      <w:r>
+        <w:rPr>
+          <w:lang w:val="en-US"/>
+        </w:rPr>
+        <w:t xml:space="preserve">extended with the </w:t>
+      </w:r>
+      <w:r>
+        <w:rPr>
+          <w:b/>
+          <w:lang w:val="en-US"/>
+        </w:rPr>
+        <w:t>admin</w:t>
+      </w:r>
+      <w:r>
+        <w:rPr>
+          <w:lang w:val="en-US"/>
+        </w:rPr>
+        <w:t xml:space="preserve"> column</w:t>
+      </w:r>
+      <w:r>
+        <w:rPr>
+          <w:lang w:val="en-US"/>
+        </w:rPr>
+        <w:t xml:space="preserve"> </w:t>
+      </w:r>
+      <w:r>
+        <w:rPr>
+          <w:lang w:val="en-US"/>
+        </w:rPr>
+        <w:t>in order to add support for administrative users</w:t>
+      </w:r>
+      <w:r>
+        <w:rPr>
+          <w:lang w:val="en-US"/>
+        </w:rPr>
+        <w:t>;</w:t>
+      </w:r>
+    </w:p>
+    <w:p>
+      <w:pPr>
+        <w:pStyle w:val="ListParagraph"/>
+        <w:rPr>
+          <w:lang w:val="en-US"/>
+        </w:rPr>
+      </w:pPr>
+    </w:p>
+    <w:p>
+      <w:pPr>
+        <w:pStyle w:val="ListParagraph"/>
+        <w:numPr>
+          <w:ilvl w:val="0"/>
+          <w:numId w:val="2"/>
+        </w:numPr>
+        <w:rPr>
+          <w:lang w:val="en-US"/>
+        </w:rPr>
+      </w:pPr>
+      <w:r>
+        <w:rPr>
+          <w:lang w:val="en-US"/>
+        </w:rPr>
+        <w:t xml:space="preserve">A new </w:t>
+      </w:r>
+      <w:r>
+        <w:rPr>
+          <w:b/>
+          <w:lang w:val="en-US"/>
+        </w:rPr>
+        <w:t>services.pl</w:t>
+      </w:r>
+      <w:r>
+        <w:rPr>
+          <w:lang w:val="en-US"/>
+        </w:rPr>
+        <w:t xml:space="preserve"> script </w:t>
+      </w:r>
+      <w:r>
+        <w:rPr>
+          <w:lang w:val="en-US"/>
+        </w:rPr>
+        <w:t xml:space="preserve">that </w:t>
+      </w:r>
+      <w:r>
+        <w:rPr>
+          <w:lang w:val="en-US"/>
+        </w:rPr>
+        <w:t xml:space="preserve">contains the implementation of the Dancer </w:t>
+      </w:r>
+      <w:r>
+        <w:rPr>
+          <w:lang w:val="en-US"/>
+        </w:rPr>
+        <w:t>REST</w:t>
+      </w:r>
+      <w:r>
+        <w:rPr>
+          <w:lang w:val="en-US"/>
+        </w:rPr>
+        <w:t>ful</w:t>
+      </w:r>
+      <w:r>
+        <w:rPr>
+          <w:lang w:val="en-US"/>
+        </w:rPr>
+        <w:t xml:space="preserve"> </w:t>
+      </w:r>
+      <w:r>
+        <w:rPr>
+          <w:lang w:val="en-US"/>
+        </w:rPr>
+        <w:t xml:space="preserve">web services that expose </w:t>
+      </w:r>
+      <w:r>
+        <w:rPr>
+          <w:lang w:val="en-US"/>
+        </w:rPr>
+        <w:t>the functionality of the system</w:t>
+      </w:r>
+      <w:r>
+        <w:rPr>
+          <w:lang w:val="en-US"/>
+        </w:rPr>
+        <w:t xml:space="preserve"> </w:t>
+      </w:r>
+      <w:r>
+        <w:rPr>
+          <w:lang w:val="en-US"/>
+        </w:rPr>
+        <w:t>– the web services are desc</w:t>
+      </w:r>
+      <w:r>
+        <w:rPr>
+          <w:lang w:val="en-US"/>
+        </w:rPr>
+        <w:t>ribed in the user documentation;</w:t>
+      </w:r>
+    </w:p>
+    <w:p>
+      <w:pPr>
+        <w:pStyle w:val="ListParagraph"/>
+        <w:rPr>
+          <w:lang w:val="en-US"/>
+        </w:rPr>
+      </w:pPr>
+    </w:p>
+    <w:p>
+      <w:pPr>
+        <w:pStyle w:val="ListParagraph"/>
+        <w:numPr>
+          <w:ilvl w:val="0"/>
+          <w:numId w:val="2"/>
+        </w:numPr>
+        <w:rPr>
+          <w:lang w:val="en-US"/>
+        </w:rPr>
+      </w:pPr>
+      <w:r>
+        <w:rPr>
+          <w:lang w:val="en-US"/>
+        </w:rPr>
+        <w:t xml:space="preserve">Customized installation and update scripts – located in the Installer project. </w:t>
+      </w:r>
+      <w:r>
+        <w:rPr>
+          <w:lang w:val="en-US"/>
+        </w:rPr>
+        <w:t>The installation script</w:t>
+      </w:r>
+      <w:r>
+        <w:rPr>
+          <w:lang w:val="en-US"/>
+        </w:rPr>
+        <w:t xml:space="preserve"> adds the </w:t>
+      </w:r>
+      <w:r>
+        <w:rPr>
+          <w:lang w:val="en-US"/>
+        </w:rPr>
+        <w:t xml:space="preserve">mod_proxy </w:t>
+      </w:r>
+      <w:r>
+        <w:rPr>
+          <w:lang w:val="en-US"/>
+        </w:rPr>
+        <w:t xml:space="preserve">to the apache configuration in order to be able to </w:t>
+      </w:r>
+      <w:r>
+        <w:rPr>
+          <w:lang w:val="en-US"/>
+        </w:rPr>
+        <w:t xml:space="preserve">proxy </w:t>
+      </w:r>
+      <w:r>
+        <w:rPr>
+          <w:lang w:val="en-US"/>
+        </w:rPr>
+        <w:t>Dancer</w:t>
+      </w:r>
+      <w:r>
+        <w:rPr>
+          <w:lang w:val="en-US"/>
+        </w:rPr>
+        <w:t xml:space="preserve"> </w:t>
+      </w:r>
+      <w:r>
+        <w:rPr>
+          <w:lang w:val="en-US"/>
+        </w:rPr>
+        <w:t>from inside Apache</w:t>
+      </w:r>
+      <w:r>
+        <w:rPr>
+          <w:lang w:val="en-US"/>
+        </w:rPr>
+        <w:t xml:space="preserve"> (Dancer</w:t>
+      </w:r>
+      <w:r>
+        <w:rPr>
+          <w:lang w:val="en-US"/>
+        </w:rPr>
+        <w:t xml:space="preserve"> runs by default on port 3000)</w:t>
+      </w:r>
+      <w:r>
+        <w:rPr>
+          <w:lang w:val="en-US"/>
+        </w:rPr>
+        <w:t xml:space="preserve"> along with the rest of spoj0.</w:t>
+      </w:r>
+      <w:r>
+        <w:rPr>
+          <w:lang w:val="en-US"/>
+        </w:rPr>
+        <w:t xml:space="preserve"> Since Apache runs by default with the </w:t>
+      </w:r>
+      <w:r>
+        <w:rPr>
+          <w:b/>
+          <w:lang w:val="en-US"/>
+        </w:rPr>
+        <w:t>www-data</w:t>
+      </w:r>
+      <w:r>
+        <w:rPr>
+          <w:lang w:val="en-US"/>
+        </w:rPr>
+        <w:t xml:space="preserve"> user – permissions are also changed and the </w:t>
+      </w:r>
+      <w:r>
+        <w:rPr>
+          <w:b/>
+          <w:lang w:val="en-US"/>
+        </w:rPr>
+        <w:t>www-data</w:t>
+      </w:r>
+      <w:r>
+        <w:rPr>
+          <w:lang w:val="en-US"/>
+        </w:rPr>
+        <w:t xml:space="preserve"> users is added to the spoj0 group in order to able to execute scripts and manage </w:t>
+      </w:r>
+      <w:r>
+        <w:rPr>
+          <w:lang w:val="en-US"/>
+        </w:rPr>
+        <w:t>the file system from the Dan</w:t>
+      </w:r>
+      <w:r>
+        <w:rPr>
+          <w:lang w:val="en-US"/>
+        </w:rPr>
+        <w:t>cer</w:t>
+      </w:r>
+      <w:bookmarkStart w:id="5" w:name="_GoBack"/>
+      <w:bookmarkEnd w:id="5"/>
+      <w:r>
+        <w:rPr>
+          <w:lang w:val="en-US"/>
+        </w:rPr>
+        <w:t xml:space="preserve"> web services</w:t>
+      </w:r>
+      <w:r>
+        <w:rPr>
+          <w:lang w:val="en-US"/>
+        </w:rPr>
+        <w:t xml:space="preserve"> (however the web services script is run with a sudo and hence this step is obsolete)</w:t>
+      </w:r>
+      <w:r>
+        <w:rPr>
+          <w:lang w:val="en-US"/>
+        </w:rPr>
+        <w:t>.</w:t>
+      </w:r>
+      <w:r>
+        <w:rPr>
+          <w:lang w:val="en-US"/>
+        </w:rPr>
+        <w:t xml:space="preserve"> The modified update script might be used during development in the form of a deployment scripts</w:t>
+      </w:r>
+      <w:r>
+        <w:rPr>
+          <w:lang w:val="en-US"/>
+        </w:rPr>
+        <w:t xml:space="preserve"> for spoj0</w:t>
+      </w:r>
+      <w:r>
+        <w:rPr>
+          <w:lang w:val="en-US"/>
+        </w:rPr>
+        <w:t xml:space="preserve"> – manual changes might be made to script in order to adopt a custom development environment for the system</w:t>
+      </w:r>
+      <w:r>
+        <w:rPr>
+          <w:lang w:val="en-US"/>
+        </w:rPr>
+        <w:t xml:space="preserve">. </w:t>
+      </w:r>
+      <w:r>
+        <w:rPr>
+          <w:lang w:val="en-US"/>
+        </w:rPr>
+        <w:t>Original installation and update scripts are left intact until changes are merged into the original SVN repo of spoj0;</w:t>
+      </w:r>
+    </w:p>
+    <w:p>
+      <w:pPr>
+        <w:pStyle w:val="ListParagraph"/>
+        <w:rPr>
+          <w:lang w:val="en-US"/>
+        </w:rPr>
+      </w:pPr>
+    </w:p>
+    <w:p>
+      <w:pPr>
+        <w:pStyle w:val="ListParagraph"/>
+        <w:numPr>
+          <w:ilvl w:val="0"/>
+          <w:numId w:val="2"/>
+        </w:numPr>
+        <w:rPr>
+          <w:lang w:val="en-US"/>
+        </w:rPr>
+      </w:pPr>
+      <w:r>
+        <w:rPr>
+          <w:lang w:val="en-US"/>
+        </w:rPr>
+        <w:t>Changes to the spoj0.pm common module and other minor enhancements</w:t>
+      </w:r>
+      <w:r>
+        <w:rPr>
+          <w:lang w:val="en-US"/>
+        </w:rPr>
+        <w:t>.</w:t>
+      </w:r>
+    </w:p>
+    <w:p>
+      <w:pPr>
+        <w:rPr>
+          <w:lang w:val="en-US"/>
+        </w:rPr>
+      </w:pPr>
     </w:p>
     <w:p>
       <w:pPr>
@@ -1546,62 +2611,209 @@
         <w:rPr>
           <w:lang w:val="en-US"/>
         </w:rPr>
-        <w:t>Extensions</w:t>
-      </w:r>
-    </w:p>
-    <w:p>
-      <w:pPr>
-        <w:rPr>
-          <w:lang w:val="en-US"/>
-        </w:rPr>
-      </w:pPr>
-    </w:p>
-    <w:p>
-      <w:pPr>
-        <w:pStyle w:val="Heading1"/>
-        <w:rPr>
-          <w:lang w:val="en-US"/>
-        </w:rPr>
-      </w:pPr>
-      <w:r>
-        <w:rPr>
-          <w:lang w:val="en-US"/>
-        </w:rPr>
-        <w:lastRenderedPageBreak/>
         <w:t>References</w:t>
       </w:r>
     </w:p>
     <w:p>
-      <w:hyperlink r:id="rId6" w:history="1">
+      <w:pPr>
+        <w:rPr>
+          <w:lang w:val="en-US"/>
+        </w:rPr>
+      </w:pPr>
+    </w:p>
+    <w:p>
+      <w:pPr>
+        <w:rPr>
+          <w:lang w:val="en-US"/>
+        </w:rPr>
+      </w:pPr>
+      <w:r>
+        <w:rPr>
+          <w:lang w:val="en-US"/>
+        </w:rPr>
+        <w:t>[1] Mojolicious</w:t>
+      </w:r>
+      <w:r>
+        <w:rPr>
+          <w:lang w:val="en-US"/>
+        </w:rPr>
+        <w:t xml:space="preserve"> Perl Framework</w:t>
+      </w:r>
+      <w:r>
+        <w:rPr>
+          <w:lang w:val="en-US"/>
+        </w:rPr>
+        <w:br/>
+      </w:r>
+      <w:hyperlink r:id="rId10" w:history="1">
         <w:r>
           <w:rPr>
             <w:rStyle w:val="Hyperlink"/>
           </w:rPr>
-          <w:t>http://dev.mysql.com/downloads/</w:t>
+          <w:t>http://mojolicio.us/</w:t>
         </w:r>
       </w:hyperlink>
     </w:p>
     <w:p>
-      <w:hyperlink r:id="rId7" w:history="1">
+      <w:pPr>
+        <w:rPr>
+          <w:lang w:val="en-US"/>
+        </w:rPr>
+      </w:pPr>
+      <w:r>
+        <w:rPr>
+          <w:lang w:val="en-US"/>
+        </w:rPr>
+        <w:t>[2] Catalyst Perl MVC framework</w:t>
+      </w:r>
+      <w:r>
+        <w:rPr>
+          <w:lang w:val="en-US"/>
+        </w:rPr>
+        <w:br/>
+      </w:r>
+      <w:hyperlink r:id="rId11" w:history="1">
         <w:r>
           <w:rPr>
             <w:rStyle w:val="Hyperlink"/>
           </w:rPr>
-          <w:t>http://www.activestate.com/activeperl/downloads</w:t>
+          <w:t>http://www.catalystframework.org/</w:t>
         </w:r>
       </w:hyperlink>
     </w:p>
     <w:p>
-      <w:hyperlink r:id="rId8" w:history="1">
+      <w:pPr>
+        <w:rPr>
+          <w:rStyle w:val="Hyperlink"/>
+        </w:rPr>
+      </w:pPr>
+      <w:r>
+        <w:rPr>
+          <w:lang w:val="en-US"/>
+        </w:rPr>
+        <w:lastRenderedPageBreak/>
+        <w:t xml:space="preserve">[3] </w:t>
+      </w:r>
+      <w:r>
+        <w:rPr>
+          <w:lang w:val="en-US"/>
+        </w:rPr>
+        <w:t>Dancer Perl web framework</w:t>
+      </w:r>
+      <w:r>
+        <w:rPr>
+          <w:lang w:val="en-US"/>
+        </w:rPr>
+        <w:br/>
+      </w:r>
+      <w:hyperlink r:id="rId12" w:history="1">
         <w:r>
           <w:rPr>
             <w:rStyle w:val="Hyperlink"/>
           </w:rPr>
-          <w:t>http://www.epic-ide.org/</w:t>
+          <w:t>http://perldancer.org/</w:t>
         </w:r>
       </w:hyperlink>
     </w:p>
-    <w:p/>
+    <w:p>
+      <w:r>
+        <w:rPr>
+          <w:lang w:val="en-US"/>
+        </w:rPr>
+        <w:t>[4] Dancer2 Perl web framework</w:t>
+      </w:r>
+      <w:r>
+        <w:br/>
+      </w:r>
+      <w:hyperlink r:id="rId13" w:history="1">
+        <w:r>
+          <w:rPr>
+            <w:rStyle w:val="Hyperlink"/>
+          </w:rPr>
+          <w:t>http://search.cpan.org/~sukria/Dancer2-0.10/lib/Dancer2.pm</w:t>
+        </w:r>
+      </w:hyperlink>
+    </w:p>
+    <w:p>
+      <w:pPr>
+        <w:rPr>
+          <w:lang w:val="en-US"/>
+        </w:rPr>
+      </w:pPr>
+      <w:r>
+        <w:rPr>
+          <w:lang w:val="en-US"/>
+        </w:rPr>
+        <w:t>[5</w:t>
+      </w:r>
+      <w:r>
+        <w:rPr>
+          <w:lang w:val="en-US"/>
+        </w:rPr>
+        <w:t>] CGI::Application MVC framework</w:t>
+      </w:r>
+      <w:r>
+        <w:rPr>
+          <w:lang w:val="en-US"/>
+        </w:rPr>
+        <w:br/>
+      </w:r>
+      <w:hyperlink r:id="rId14" w:history="1">
+        <w:r>
+          <w:rPr>
+            <w:rStyle w:val="Hyperlink"/>
+          </w:rPr>
+          <w:t>http://www.cgi-app.org/</w:t>
+        </w:r>
+      </w:hyperlink>
+    </w:p>
+    <w:p>
+      <w:pPr>
+        <w:rPr>
+          <w:lang w:val="en-US"/>
+        </w:rPr>
+      </w:pPr>
+      <w:r>
+        <w:rPr>
+          <w:lang w:val="en-US"/>
+        </w:rPr>
+        <w:t>[6</w:t>
+      </w:r>
+      <w:r>
+        <w:rPr>
+          <w:lang w:val="en-US"/>
+        </w:rPr>
+        <w:t>] Jifty</w:t>
+      </w:r>
+      <w:r>
+        <w:rPr>
+          <w:lang w:val="en-US"/>
+        </w:rPr>
+        <w:br/>
+      </w:r>
+      <w:hyperlink r:id="rId15" w:history="1">
+        <w:r>
+          <w:rPr>
+            <w:rStyle w:val="Hyperlink"/>
+          </w:rPr>
+          <w:t>http://jifty.org/</w:t>
+        </w:r>
+      </w:hyperlink>
+    </w:p>
+    <w:p>
+      <w:pPr>
+        <w:rPr>
+          <w:lang w:val="en-US"/>
+        </w:rPr>
+      </w:pPr>
+    </w:p>
+    <w:p>
+      <w:pPr>
+        <w:rPr>
+          <w:lang w:val="en-US"/>
+        </w:rPr>
+      </w:pPr>
+    </w:p>
     <w:sectPr>
       <w:pgSz w:w="11906" w:h="16838"/>
       <w:pgMar w:top="1417" w:right="1417" w:bottom="1417" w:left="1417" w:header="708" w:footer="708" w:gutter="0"/>
@@ -1610,6 +2822,243 @@
     </w:sectPr>
   </w:body>
 </w:document>
+</file>
+
+<file path=word/numbering.xml><?xml version="1.0" encoding="utf-8"?>
+<w:numbering xmlns:wpc="http://schemas.microsoft.com/office/word/2010/wordprocessingCanvas" xmlns:mc="http://schemas.openxmlformats.org/markup-compatibility/2006" xmlns:o="urn:schemas-microsoft-com:office:office" xmlns:r="http://schemas.openxmlformats.org/officeDocument/2006/relationships" xmlns:m="http://schemas.openxmlformats.org/officeDocument/2006/math" xmlns:v="urn:schemas-microsoft-com:vml" xmlns:wp14="http://schemas.microsoft.com/office/word/2010/wordprocessingDrawing" xmlns:wp="http://schemas.openxmlformats.org/drawingml/2006/wordprocessingDrawing" xmlns:w10="urn:schemas-microsoft-com:office:word" xmlns:w="http://schemas.openxmlformats.org/wordprocessingml/2006/main" xmlns:w14="http://schemas.microsoft.com/office/word/2010/wordml" xmlns:wpg="http://schemas.microsoft.com/office/word/2010/wordprocessingGroup" xmlns:wpi="http://schemas.microsoft.com/office/word/2010/wordprocessingInk" xmlns:wne="http://schemas.microsoft.com/office/word/2006/wordml" xmlns:wps="http://schemas.microsoft.com/office/word/2010/wordprocessingShape" mc:Ignorable="w14 wp14">
+  <w:abstractNum w:abstractNumId="0">
+    <w:nsid w:val="29973994"/>
+    <w:multiLevelType w:val="hybridMultilevel"/>
+    <w:tmpl w:val="68B8D5CA"/>
+    <w:lvl w:ilvl="0" w:tplc="04020001">
+      <w:start w:val="1"/>
+      <w:numFmt w:val="bullet"/>
+      <w:lvlText w:val=""/>
+      <w:lvlJc w:val="left"/>
+      <w:pPr>
+        <w:ind w:left="720" w:hanging="360"/>
+      </w:pPr>
+      <w:rPr>
+        <w:rFonts w:ascii="Symbol" w:hAnsi="Symbol" w:hint="default"/>
+      </w:rPr>
+    </w:lvl>
+    <w:lvl w:ilvl="1" w:tplc="04020003" w:tentative="1">
+      <w:start w:val="1"/>
+      <w:numFmt w:val="bullet"/>
+      <w:lvlText w:val="o"/>
+      <w:lvlJc w:val="left"/>
+      <w:pPr>
+        <w:ind w:left="1440" w:hanging="360"/>
+      </w:pPr>
+      <w:rPr>
+        <w:rFonts w:ascii="Courier New" w:hAnsi="Courier New" w:cs="Courier New" w:hint="default"/>
+      </w:rPr>
+    </w:lvl>
+    <w:lvl w:ilvl="2" w:tplc="04020005" w:tentative="1">
+      <w:start w:val="1"/>
+      <w:numFmt w:val="bullet"/>
+      <w:lvlText w:val=""/>
+      <w:lvlJc w:val="left"/>
+      <w:pPr>
+        <w:ind w:left="2160" w:hanging="360"/>
+      </w:pPr>
+      <w:rPr>
+        <w:rFonts w:ascii="Wingdings" w:hAnsi="Wingdings" w:hint="default"/>
+      </w:rPr>
+    </w:lvl>
+    <w:lvl w:ilvl="3" w:tplc="04020001" w:tentative="1">
+      <w:start w:val="1"/>
+      <w:numFmt w:val="bullet"/>
+      <w:lvlText w:val=""/>
+      <w:lvlJc w:val="left"/>
+      <w:pPr>
+        <w:ind w:left="2880" w:hanging="360"/>
+      </w:pPr>
+      <w:rPr>
+        <w:rFonts w:ascii="Symbol" w:hAnsi="Symbol" w:hint="default"/>
+      </w:rPr>
+    </w:lvl>
+    <w:lvl w:ilvl="4" w:tplc="04020003" w:tentative="1">
+      <w:start w:val="1"/>
+      <w:numFmt w:val="bullet"/>
+      <w:lvlText w:val="o"/>
+      <w:lvlJc w:val="left"/>
+      <w:pPr>
+        <w:ind w:left="3600" w:hanging="360"/>
+      </w:pPr>
+      <w:rPr>
+        <w:rFonts w:ascii="Courier New" w:hAnsi="Courier New" w:cs="Courier New" w:hint="default"/>
+      </w:rPr>
+    </w:lvl>
+    <w:lvl w:ilvl="5" w:tplc="04020005" w:tentative="1">
+      <w:start w:val="1"/>
+      <w:numFmt w:val="bullet"/>
+      <w:lvlText w:val=""/>
+      <w:lvlJc w:val="left"/>
+      <w:pPr>
+        <w:ind w:left="4320" w:hanging="360"/>
+      </w:pPr>
+      <w:rPr>
+        <w:rFonts w:ascii="Wingdings" w:hAnsi="Wingdings" w:hint="default"/>
+      </w:rPr>
+    </w:lvl>
+    <w:lvl w:ilvl="6" w:tplc="04020001" w:tentative="1">
+      <w:start w:val="1"/>
+      <w:numFmt w:val="bullet"/>
+      <w:lvlText w:val=""/>
+      <w:lvlJc w:val="left"/>
+      <w:pPr>
+        <w:ind w:left="5040" w:hanging="360"/>
+      </w:pPr>
+      <w:rPr>
+        <w:rFonts w:ascii="Symbol" w:hAnsi="Symbol" w:hint="default"/>
+      </w:rPr>
+    </w:lvl>
+    <w:lvl w:ilvl="7" w:tplc="04020003" w:tentative="1">
+      <w:start w:val="1"/>
+      <w:numFmt w:val="bullet"/>
+      <w:lvlText w:val="o"/>
+      <w:lvlJc w:val="left"/>
+      <w:pPr>
+        <w:ind w:left="5760" w:hanging="360"/>
+      </w:pPr>
+      <w:rPr>
+        <w:rFonts w:ascii="Courier New" w:hAnsi="Courier New" w:cs="Courier New" w:hint="default"/>
+      </w:rPr>
+    </w:lvl>
+    <w:lvl w:ilvl="8" w:tplc="04020005" w:tentative="1">
+      <w:start w:val="1"/>
+      <w:numFmt w:val="bullet"/>
+      <w:lvlText w:val=""/>
+      <w:lvlJc w:val="left"/>
+      <w:pPr>
+        <w:ind w:left="6480" w:hanging="360"/>
+      </w:pPr>
+      <w:rPr>
+        <w:rFonts w:ascii="Wingdings" w:hAnsi="Wingdings" w:hint="default"/>
+      </w:rPr>
+    </w:lvl>
+  </w:abstractNum>
+  <w:abstractNum w:abstractNumId="1">
+    <w:nsid w:val="36AA56E6"/>
+    <w:multiLevelType w:val="hybridMultilevel"/>
+    <w:tmpl w:val="D21E432E"/>
+    <w:lvl w:ilvl="0" w:tplc="04020001">
+      <w:start w:val="1"/>
+      <w:numFmt w:val="bullet"/>
+      <w:lvlText w:val=""/>
+      <w:lvlJc w:val="left"/>
+      <w:pPr>
+        <w:ind w:left="720" w:hanging="360"/>
+      </w:pPr>
+      <w:rPr>
+        <w:rFonts w:ascii="Symbol" w:hAnsi="Symbol" w:hint="default"/>
+      </w:rPr>
+    </w:lvl>
+    <w:lvl w:ilvl="1" w:tplc="04020003">
+      <w:start w:val="1"/>
+      <w:numFmt w:val="bullet"/>
+      <w:lvlText w:val="o"/>
+      <w:lvlJc w:val="left"/>
+      <w:pPr>
+        <w:ind w:left="1440" w:hanging="360"/>
+      </w:pPr>
+      <w:rPr>
+        <w:rFonts w:ascii="Courier New" w:hAnsi="Courier New" w:cs="Courier New" w:hint="default"/>
+      </w:rPr>
+    </w:lvl>
+    <w:lvl w:ilvl="2" w:tplc="04020005">
+      <w:start w:val="1"/>
+      <w:numFmt w:val="bullet"/>
+      <w:lvlText w:val=""/>
+      <w:lvlJc w:val="left"/>
+      <w:pPr>
+        <w:ind w:left="2160" w:hanging="360"/>
+      </w:pPr>
+      <w:rPr>
+        <w:rFonts w:ascii="Wingdings" w:hAnsi="Wingdings" w:hint="default"/>
+      </w:rPr>
+    </w:lvl>
+    <w:lvl w:ilvl="3" w:tplc="04020001" w:tentative="1">
+      <w:start w:val="1"/>
+      <w:numFmt w:val="bullet"/>
+      <w:lvlText w:val=""/>
+      <w:lvlJc w:val="left"/>
+      <w:pPr>
+        <w:ind w:left="2880" w:hanging="360"/>
+      </w:pPr>
+      <w:rPr>
+        <w:rFonts w:ascii="Symbol" w:hAnsi="Symbol" w:hint="default"/>
+      </w:rPr>
+    </w:lvl>
+    <w:lvl w:ilvl="4" w:tplc="04020003" w:tentative="1">
+      <w:start w:val="1"/>
+      <w:numFmt w:val="bullet"/>
+      <w:lvlText w:val="o"/>
+      <w:lvlJc w:val="left"/>
+      <w:pPr>
+        <w:ind w:left="3600" w:hanging="360"/>
+      </w:pPr>
+      <w:rPr>
+        <w:rFonts w:ascii="Courier New" w:hAnsi="Courier New" w:cs="Courier New" w:hint="default"/>
+      </w:rPr>
+    </w:lvl>
+    <w:lvl w:ilvl="5" w:tplc="04020005" w:tentative="1">
+      <w:start w:val="1"/>
+      <w:numFmt w:val="bullet"/>
+      <w:lvlText w:val=""/>
+      <w:lvlJc w:val="left"/>
+      <w:pPr>
+        <w:ind w:left="4320" w:hanging="360"/>
+      </w:pPr>
+      <w:rPr>
+        <w:rFonts w:ascii="Wingdings" w:hAnsi="Wingdings" w:hint="default"/>
+      </w:rPr>
+    </w:lvl>
+    <w:lvl w:ilvl="6" w:tplc="04020001" w:tentative="1">
+      <w:start w:val="1"/>
+      <w:numFmt w:val="bullet"/>
+      <w:lvlText w:val=""/>
+      <w:lvlJc w:val="left"/>
+      <w:pPr>
+        <w:ind w:left="5040" w:hanging="360"/>
+      </w:pPr>
+      <w:rPr>
+        <w:rFonts w:ascii="Symbol" w:hAnsi="Symbol" w:hint="default"/>
+      </w:rPr>
+    </w:lvl>
+    <w:lvl w:ilvl="7" w:tplc="04020003" w:tentative="1">
+      <w:start w:val="1"/>
+      <w:numFmt w:val="bullet"/>
+      <w:lvlText w:val="o"/>
+      <w:lvlJc w:val="left"/>
+      <w:pPr>
+        <w:ind w:left="5760" w:hanging="360"/>
+      </w:pPr>
+      <w:rPr>
+        <w:rFonts w:ascii="Courier New" w:hAnsi="Courier New" w:cs="Courier New" w:hint="default"/>
+      </w:rPr>
+    </w:lvl>
+    <w:lvl w:ilvl="8" w:tplc="04020005" w:tentative="1">
+      <w:start w:val="1"/>
+      <w:numFmt w:val="bullet"/>
+      <w:lvlText w:val=""/>
+      <w:lvlJc w:val="left"/>
+      <w:pPr>
+        <w:ind w:left="6480" w:hanging="360"/>
+      </w:pPr>
+      <w:rPr>
+        <w:rFonts w:ascii="Wingdings" w:hAnsi="Wingdings" w:hint="default"/>
+      </w:rPr>
+    </w:lvl>
+  </w:abstractNum>
+  <w:num w:numId="1">
+    <w:abstractNumId w:val="1"/>
+  </w:num>
+  <w:num w:numId="2">
+    <w:abstractNumId w:val="0"/>
+  </w:num>
+</w:numbering>
 </file>
 
 <file path=word/styles.xml><?xml version="1.0" encoding="utf-8"?>
@@ -1850,7 +3299,6 @@
     <w:name w:val="Hyperlink"/>
     <w:basedOn w:val="DefaultParagraphFont"/>
     <w:uiPriority w:val="99"/>
-    <w:semiHidden/>
     <w:unhideWhenUsed/>
     <w:rsid w:val="002B2029"/>
     <w:rPr>
@@ -1956,6 +3404,80 @@
       <w:sz w:val="26"/>
       <w:szCs w:val="26"/>
     </w:rPr>
+  </w:style>
+  <w:style w:type="paragraph" w:styleId="TOCHeading">
+    <w:name w:val="TOC Heading"/>
+    <w:basedOn w:val="Heading1"/>
+    <w:next w:val="Normal"/>
+    <w:uiPriority w:val="39"/>
+    <w:semiHidden/>
+    <w:unhideWhenUsed/>
+    <w:qFormat/>
+    <w:rsid w:val="00AC00A7"/>
+    <w:pPr>
+      <w:outlineLvl w:val="9"/>
+    </w:pPr>
+    <w:rPr>
+      <w:lang w:val="en-US" w:eastAsia="ja-JP"/>
+    </w:rPr>
+  </w:style>
+  <w:style w:type="paragraph" w:styleId="TOC1">
+    <w:name w:val="toc 1"/>
+    <w:basedOn w:val="Normal"/>
+    <w:next w:val="Normal"/>
+    <w:autoRedefine/>
+    <w:uiPriority w:val="39"/>
+    <w:unhideWhenUsed/>
+    <w:rsid w:val="00AC00A7"/>
+    <w:pPr>
+      <w:spacing w:after="100"/>
+    </w:pPr>
+  </w:style>
+  <w:style w:type="paragraph" w:styleId="TOC2">
+    <w:name w:val="toc 2"/>
+    <w:basedOn w:val="Normal"/>
+    <w:next w:val="Normal"/>
+    <w:autoRedefine/>
+    <w:uiPriority w:val="39"/>
+    <w:unhideWhenUsed/>
+    <w:rsid w:val="00AC00A7"/>
+    <w:pPr>
+      <w:spacing w:after="100"/>
+      <w:ind w:left="220"/>
+    </w:pPr>
+  </w:style>
+  <w:style w:type="paragraph" w:styleId="ListParagraph">
+    <w:name w:val="List Paragraph"/>
+    <w:basedOn w:val="Normal"/>
+    <w:uiPriority w:val="34"/>
+    <w:qFormat/>
+    <w:rsid w:val="00D9432A"/>
+    <w:pPr>
+      <w:ind w:left="720"/>
+      <w:contextualSpacing/>
+    </w:pPr>
+  </w:style>
+  <w:style w:type="paragraph" w:styleId="NormalWeb">
+    <w:name w:val="Normal (Web)"/>
+    <w:basedOn w:val="Normal"/>
+    <w:uiPriority w:val="99"/>
+    <w:semiHidden/>
+    <w:unhideWhenUsed/>
+    <w:rsid w:val="00605AB2"/>
+    <w:pPr>
+      <w:spacing w:before="100" w:beforeAutospacing="1" w:after="100" w:afterAutospacing="1" w:line="240" w:lineRule="auto"/>
+    </w:pPr>
+    <w:rPr>
+      <w:rFonts w:ascii="Times New Roman" w:eastAsia="Times New Roman" w:hAnsi="Times New Roman" w:cs="Times New Roman"/>
+      <w:sz w:val="24"/>
+      <w:szCs w:val="24"/>
+      <w:lang w:eastAsia="bg-BG"/>
+    </w:rPr>
+  </w:style>
+  <w:style w:type="character" w:customStyle="1" w:styleId="apple-converted-space">
+    <w:name w:val="apple-converted-space"/>
+    <w:basedOn w:val="DefaultParagraphFont"/>
+    <w:rsid w:val="00605AB2"/>
   </w:style>
 </w:styles>
 </file>
@@ -2198,7 +3720,6 @@
     <w:name w:val="Hyperlink"/>
     <w:basedOn w:val="DefaultParagraphFont"/>
     <w:uiPriority w:val="99"/>
-    <w:semiHidden/>
     <w:unhideWhenUsed/>
     <w:rsid w:val="002B2029"/>
     <w:rPr>
@@ -2304,6 +3825,80 @@
       <w:sz w:val="26"/>
       <w:szCs w:val="26"/>
     </w:rPr>
+  </w:style>
+  <w:style w:type="paragraph" w:styleId="TOCHeading">
+    <w:name w:val="TOC Heading"/>
+    <w:basedOn w:val="Heading1"/>
+    <w:next w:val="Normal"/>
+    <w:uiPriority w:val="39"/>
+    <w:semiHidden/>
+    <w:unhideWhenUsed/>
+    <w:qFormat/>
+    <w:rsid w:val="00AC00A7"/>
+    <w:pPr>
+      <w:outlineLvl w:val="9"/>
+    </w:pPr>
+    <w:rPr>
+      <w:lang w:val="en-US" w:eastAsia="ja-JP"/>
+    </w:rPr>
+  </w:style>
+  <w:style w:type="paragraph" w:styleId="TOC1">
+    <w:name w:val="toc 1"/>
+    <w:basedOn w:val="Normal"/>
+    <w:next w:val="Normal"/>
+    <w:autoRedefine/>
+    <w:uiPriority w:val="39"/>
+    <w:unhideWhenUsed/>
+    <w:rsid w:val="00AC00A7"/>
+    <w:pPr>
+      <w:spacing w:after="100"/>
+    </w:pPr>
+  </w:style>
+  <w:style w:type="paragraph" w:styleId="TOC2">
+    <w:name w:val="toc 2"/>
+    <w:basedOn w:val="Normal"/>
+    <w:next w:val="Normal"/>
+    <w:autoRedefine/>
+    <w:uiPriority w:val="39"/>
+    <w:unhideWhenUsed/>
+    <w:rsid w:val="00AC00A7"/>
+    <w:pPr>
+      <w:spacing w:after="100"/>
+      <w:ind w:left="220"/>
+    </w:pPr>
+  </w:style>
+  <w:style w:type="paragraph" w:styleId="ListParagraph">
+    <w:name w:val="List Paragraph"/>
+    <w:basedOn w:val="Normal"/>
+    <w:uiPriority w:val="34"/>
+    <w:qFormat/>
+    <w:rsid w:val="00D9432A"/>
+    <w:pPr>
+      <w:ind w:left="720"/>
+      <w:contextualSpacing/>
+    </w:pPr>
+  </w:style>
+  <w:style w:type="paragraph" w:styleId="NormalWeb">
+    <w:name w:val="Normal (Web)"/>
+    <w:basedOn w:val="Normal"/>
+    <w:uiPriority w:val="99"/>
+    <w:semiHidden/>
+    <w:unhideWhenUsed/>
+    <w:rsid w:val="00605AB2"/>
+    <w:pPr>
+      <w:spacing w:before="100" w:beforeAutospacing="1" w:after="100" w:afterAutospacing="1" w:line="240" w:lineRule="auto"/>
+    </w:pPr>
+    <w:rPr>
+      <w:rFonts w:ascii="Times New Roman" w:eastAsia="Times New Roman" w:hAnsi="Times New Roman" w:cs="Times New Roman"/>
+      <w:sz w:val="24"/>
+      <w:szCs w:val="24"/>
+      <w:lang w:eastAsia="bg-BG"/>
+    </w:rPr>
+  </w:style>
+  <w:style w:type="character" w:customStyle="1" w:styleId="apple-converted-space">
+    <w:name w:val="apple-converted-space"/>
+    <w:basedOn w:val="DefaultParagraphFont"/>
+    <w:rsid w:val="00605AB2"/>
   </w:style>
 </w:styles>
 </file>
@@ -2591,4 +4186,16 @@
   <a:objectDefaults/>
   <a:extraClrSchemeLst/>
 </a:theme>
+</file>
+
+<file path=customXml/item1.xml><?xml version="1.0" encoding="utf-8"?>
+<b:Sources xmlns:b="http://schemas.openxmlformats.org/officeDocument/2006/bibliography" xmlns="http://schemas.openxmlformats.org/officeDocument/2006/bibliography" SelectedStyle="\APA.XSL" StyleName="APA"/>
+</file>
+
+<file path=customXml/itemProps1.xml><?xml version="1.0" encoding="utf-8"?>
+<ds:datastoreItem xmlns:ds="http://schemas.openxmlformats.org/officeDocument/2006/customXml" ds:itemID="{34BE3B09-4AD5-4113-B193-F9774252AA2B}">
+  <ds:schemaRefs>
+    <ds:schemaRef ds:uri="http://schemas.openxmlformats.org/officeDocument/2006/bibliography"/>
+  </ds:schemaRefs>
+</ds:datastoreItem>
 </file>
</xml_diff>

<commit_message>
Added implementation of the application server; Added changes to the documentation of the project.
</commit_message>
<xml_diff>
--- a/docs/tech/Grading Ecosystem - Spoj0 Integration.docx
+++ b/docs/tech/Grading Ecosystem - Spoj0 Integration.docx
@@ -848,6 +848,7 @@
           <w:lang w:val="en-US"/>
         </w:rPr>
       </w:pPr>
+      <w:proofErr w:type="gramStart"/>
       <w:r>
         <w:rPr>
           <w:rFonts w:ascii="Consolas" w:hAnsi="Consolas" w:cs="Consolas"/>
@@ -855,7 +856,17 @@
           <w:szCs w:val="20"/>
           <w:lang w:val="en-US"/>
         </w:rPr>
-        <w:t>sets (top level folder storing contest data)</w:t>
+        <w:t>sets</w:t>
+      </w:r>
+      <w:proofErr w:type="gramEnd"/>
+      <w:r>
+        <w:rPr>
+          <w:rFonts w:ascii="Consolas" w:hAnsi="Consolas" w:cs="Consolas"/>
+          <w:sz w:val="20"/>
+          <w:szCs w:val="20"/>
+          <w:lang w:val="en-US"/>
+        </w:rPr>
+        <w:t xml:space="preserve"> (top level folder storing contest data)</w:t>
       </w:r>
     </w:p>
     <w:p>
@@ -1403,10 +1414,10 @@
             <v:path o:extrusionok="f" gradientshapeok="t" o:connecttype="rect"/>
             <o:lock v:ext="edit" aspectratio="t"/>
           </v:shapetype>
-          <v:shape id="_x0000_i1025" type="#_x0000_t75" style="width:441.75pt;height:292.5pt" o:ole="">
+          <v:shape id="_x0000_i1025" type="#_x0000_t75" style="width:441.5pt;height:292.75pt" o:ole="">
             <v:imagedata r:id="rId8" o:title=""/>
           </v:shape>
-          <o:OLEObject Type="Embed" ProgID="Visio.Drawing.11" ShapeID="_x0000_i1025" DrawAspect="Content" ObjectID="_1442953837" r:id="rId9"/>
+          <o:OLEObject Type="Embed" ProgID="Visio.Drawing.11" ShapeID="_x0000_i1025" DrawAspect="Content" ObjectID="_1452790873" r:id="rId9"/>
         </w:object>
       </w:r>
     </w:p>
@@ -1571,7 +1582,18 @@
         <w:rPr>
           <w:lang w:val="en-US"/>
         </w:rPr>
-        <w:t xml:space="preserve"> At then</w:t>
+        <w:t xml:space="preserve"> </w:t>
+      </w:r>
+      <w:r>
+        <w:t>Т</w:t>
+      </w:r>
+      <w:bookmarkStart w:id="4" w:name="_GoBack"/>
+      <w:bookmarkEnd w:id="4"/>
+      <w:r>
+        <w:rPr>
+          <w:lang w:val="en-US"/>
+        </w:rPr>
+        <w:t>hen</w:t>
       </w:r>
       <w:r>
         <w:rPr>
@@ -2059,14 +2081,14 @@
           <w:lang w:val="en-US"/>
         </w:rPr>
       </w:pPr>
-      <w:bookmarkStart w:id="4" w:name="_Toc368060133"/>
+      <w:bookmarkStart w:id="5" w:name="_Toc368060133"/>
       <w:r>
         <w:rPr>
           <w:lang w:val="en-US"/>
         </w:rPr>
         <w:t>Extensions</w:t>
       </w:r>
-      <w:bookmarkEnd w:id="4"/>
+      <w:bookmarkEnd w:id="5"/>
     </w:p>
     <w:p>
       <w:pPr>
@@ -2510,8 +2532,6 @@
         </w:rPr>
         <w:t>cer</w:t>
       </w:r>
-      <w:bookmarkStart w:id="5" w:name="_GoBack"/>
-      <w:bookmarkEnd w:id="5"/>
       <w:r>
         <w:rPr>
           <w:lang w:val="en-US"/>
@@ -4193,7 +4213,7 @@
 </file>
 
 <file path=customXml/itemProps1.xml><?xml version="1.0" encoding="utf-8"?>
-<ds:datastoreItem xmlns:ds="http://schemas.openxmlformats.org/officeDocument/2006/customXml" ds:itemID="{34BE3B09-4AD5-4113-B193-F9774252AA2B}">
+<ds:datastoreItem xmlns:ds="http://schemas.openxmlformats.org/officeDocument/2006/customXml" ds:itemID="{13CC96BE-97A2-4A4B-BD86-56E823749B28}">
   <ds:schemaRefs>
     <ds:schemaRef ds:uri="http://schemas.openxmlformats.org/officeDocument/2006/bibliography"/>
   </ds:schemaRefs>

</xml_diff>